<commit_message>
Showing images to user
</commit_message>
<xml_diff>
--- a/TFG.docx
+++ b/TFG.docx
@@ -14,24 +14,8 @@
           <w:sz w:val="160"/>
           <w:szCs w:val="160"/>
         </w:rPr>
-        <w:t>º</w:t>
-      </w:r>
-      <w:r>
-        <w:rPr>
-          <w:sz w:val="160"/>
-          <w:szCs w:val="160"/>
-        </w:rPr>
-        <w:t xml:space="preserve">El </w:t>
-      </w:r>
-      <w:proofErr w:type="spellStart"/>
-      <w:r>
-        <w:rPr>
-          <w:sz w:val="160"/>
-          <w:szCs w:val="160"/>
-        </w:rPr>
-        <w:t>Tefegé</w:t>
-      </w:r>
-      <w:proofErr w:type="spellEnd"/>
+        <w:t>El Tefegé</w:t>
+      </w:r>
     </w:p>
     <w:p>
       <w:pPr>
@@ -42,6 +26,9 @@
         </w:numPr>
       </w:pPr>
       <w:r>
+        <w:rPr>
+          <w:noProof/>
+        </w:rPr>
         <w:drawing>
           <wp:anchor distT="0" distB="0" distL="114300" distR="114300" simplePos="0" relativeHeight="251658240" behindDoc="1" locked="0" layoutInCell="1" allowOverlap="1" wp14:anchorId="43016D75" wp14:editId="5E5BF7DE">
             <wp:simplePos x="0" y="0"/>
@@ -150,11 +137,9 @@
               <w:numId w:val="0"/>
             </w:numPr>
           </w:pPr>
-          <w:proofErr w:type="spellStart"/>
           <w:r>
-            <w:t>Índex</w:t>
+            <w:t>Index</w:t>
           </w:r>
-          <w:proofErr w:type="spellEnd"/>
           <w:r>
             <w:t xml:space="preserve"> </w:t>
           </w:r>
@@ -167,7 +152,9 @@
               <w:tab w:val="right" w:leader="dot" w:pos="8494"/>
             </w:tabs>
             <w:rPr>
-              <w:rFonts w:eastAsiaTheme="minorEastAsia"/>
+              <w:rFonts w:asciiTheme="minorHAnsi" w:eastAsiaTheme="minorEastAsia" w:hAnsiTheme="minorHAnsi"/>
+              <w:noProof/>
+              <w:szCs w:val="24"/>
             </w:rPr>
           </w:pPr>
           <w:r>
@@ -179,62 +166,73 @@
           <w:r>
             <w:fldChar w:fldCharType="separate"/>
           </w:r>
-          <w:hyperlink w:anchor="_Toc161399731" w:history="1">
+          <w:hyperlink w:anchor="_Toc164865259" w:history="1">
             <w:r>
               <w:rPr>
                 <w:rStyle w:val="Hipervnculo"/>
+                <w:noProof/>
               </w:rPr>
               <w:t>1.</w:t>
             </w:r>
             <w:r>
               <w:rPr>
-                <w:rFonts w:eastAsiaTheme="minorEastAsia"/>
+                <w:rFonts w:asciiTheme="minorHAnsi" w:eastAsiaTheme="minorEastAsia" w:hAnsiTheme="minorHAnsi"/>
+                <w:noProof/>
+                <w:szCs w:val="24"/>
               </w:rPr>
               <w:tab/>
             </w:r>
             <w:r>
               <w:rPr>
                 <w:rStyle w:val="Hipervnculo"/>
+                <w:noProof/>
               </w:rPr>
               <w:t>Introducció</w:t>
             </w:r>
             <w:r>
               <w:rPr>
+                <w:noProof/>
                 <w:webHidden/>
               </w:rPr>
               <w:tab/>
             </w:r>
             <w:r>
               <w:rPr>
+                <w:noProof/>
                 <w:webHidden/>
               </w:rPr>
               <w:fldChar w:fldCharType="begin"/>
             </w:r>
             <w:r>
               <w:rPr>
-                <w:webHidden/>
-              </w:rPr>
-              <w:instrText xml:space="preserve"> PAGEREF _Toc161399731 \h </w:instrText>
-            </w:r>
-            <w:r>
-              <w:rPr>
-                <w:webHidden/>
-              </w:rPr>
-            </w:r>
-            <w:r>
-              <w:rPr>
+                <w:noProof/>
+                <w:webHidden/>
+              </w:rPr>
+              <w:instrText xml:space="preserve"> PAGEREF _Toc164865259 \h </w:instrText>
+            </w:r>
+            <w:r>
+              <w:rPr>
+                <w:noProof/>
+                <w:webHidden/>
+              </w:rPr>
+            </w:r>
+            <w:r>
+              <w:rPr>
+                <w:noProof/>
                 <w:webHidden/>
               </w:rPr>
               <w:fldChar w:fldCharType="separate"/>
             </w:r>
             <w:r>
               <w:rPr>
+                <w:noProof/>
                 <w:webHidden/>
               </w:rPr>
               <w:t>3</w:t>
             </w:r>
             <w:r>
               <w:rPr>
+                <w:noProof/>
                 <w:webHidden/>
               </w:rPr>
               <w:fldChar w:fldCharType="end"/>
@@ -248,53 +246,63 @@
               <w:tab w:val="right" w:leader="dot" w:pos="8494"/>
             </w:tabs>
             <w:rPr>
-              <w:rFonts w:eastAsiaTheme="minorEastAsia"/>
+              <w:rFonts w:asciiTheme="minorHAnsi" w:eastAsiaTheme="minorEastAsia" w:hAnsiTheme="minorHAnsi"/>
+              <w:noProof/>
+              <w:szCs w:val="24"/>
             </w:rPr>
           </w:pPr>
-          <w:hyperlink w:anchor="_Toc161399732" w:history="1">
+          <w:hyperlink w:anchor="_Toc164865260" w:history="1">
             <w:r>
               <w:rPr>
                 <w:rStyle w:val="Hipervnculo"/>
+                <w:noProof/>
               </w:rPr>
               <w:t>Objectius</w:t>
             </w:r>
             <w:r>
               <w:rPr>
+                <w:noProof/>
                 <w:webHidden/>
               </w:rPr>
               <w:tab/>
             </w:r>
             <w:r>
               <w:rPr>
+                <w:noProof/>
                 <w:webHidden/>
               </w:rPr>
               <w:fldChar w:fldCharType="begin"/>
             </w:r>
             <w:r>
               <w:rPr>
-                <w:webHidden/>
-              </w:rPr>
-              <w:instrText xml:space="preserve"> PAGEREF _Toc161399732 \h </w:instrText>
-            </w:r>
-            <w:r>
-              <w:rPr>
-                <w:webHidden/>
-              </w:rPr>
-            </w:r>
-            <w:r>
-              <w:rPr>
+                <w:noProof/>
+                <w:webHidden/>
+              </w:rPr>
+              <w:instrText xml:space="preserve"> PAGEREF _Toc164865260 \h </w:instrText>
+            </w:r>
+            <w:r>
+              <w:rPr>
+                <w:noProof/>
+                <w:webHidden/>
+              </w:rPr>
+            </w:r>
+            <w:r>
+              <w:rPr>
+                <w:noProof/>
                 <w:webHidden/>
               </w:rPr>
               <w:fldChar w:fldCharType="separate"/>
             </w:r>
             <w:r>
               <w:rPr>
+                <w:noProof/>
                 <w:webHidden/>
               </w:rPr>
               <w:t>4</w:t>
             </w:r>
             <w:r>
               <w:rPr>
+                <w:noProof/>
                 <w:webHidden/>
               </w:rPr>
               <w:fldChar w:fldCharType="end"/>
@@ -308,53 +316,64 @@
               <w:tab w:val="right" w:leader="dot" w:pos="8494"/>
             </w:tabs>
             <w:rPr>
-              <w:rFonts w:eastAsiaTheme="minorEastAsia"/>
+              <w:rFonts w:asciiTheme="minorHAnsi" w:eastAsiaTheme="minorEastAsia" w:hAnsiTheme="minorHAnsi"/>
+              <w:noProof/>
+              <w:szCs w:val="24"/>
             </w:rPr>
           </w:pPr>
-          <w:hyperlink w:anchor="_Toc161399733" w:history="1">
+          <w:hyperlink w:anchor="_Toc164865261" w:history="1">
             <w:r>
               <w:rPr>
                 <w:rStyle w:val="Hipervnculo"/>
-              </w:rPr>
-              <w:t>Objectius Funcionals</w:t>
-            </w:r>
-            <w:r>
-              <w:rPr>
+                <w:rFonts w:cs="Calibri"/>
+                <w:noProof/>
+              </w:rPr>
+              <w:t>Functional goals</w:t>
+            </w:r>
+            <w:r>
+              <w:rPr>
+                <w:noProof/>
                 <w:webHidden/>
               </w:rPr>
               <w:tab/>
             </w:r>
             <w:r>
               <w:rPr>
+                <w:noProof/>
                 <w:webHidden/>
               </w:rPr>
               <w:fldChar w:fldCharType="begin"/>
             </w:r>
             <w:r>
               <w:rPr>
-                <w:webHidden/>
-              </w:rPr>
-              <w:instrText xml:space="preserve"> PAGEREF _Toc161399733 \h </w:instrText>
-            </w:r>
-            <w:r>
-              <w:rPr>
-                <w:webHidden/>
-              </w:rPr>
-            </w:r>
-            <w:r>
-              <w:rPr>
+                <w:noProof/>
+                <w:webHidden/>
+              </w:rPr>
+              <w:instrText xml:space="preserve"> PAGEREF _Toc164865261 \h </w:instrText>
+            </w:r>
+            <w:r>
+              <w:rPr>
+                <w:noProof/>
+                <w:webHidden/>
+              </w:rPr>
+            </w:r>
+            <w:r>
+              <w:rPr>
+                <w:noProof/>
                 <w:webHidden/>
               </w:rPr>
               <w:fldChar w:fldCharType="separate"/>
             </w:r>
             <w:r>
               <w:rPr>
+                <w:noProof/>
                 <w:webHidden/>
               </w:rPr>
               <w:t>4</w:t>
             </w:r>
             <w:r>
               <w:rPr>
+                <w:noProof/>
                 <w:webHidden/>
               </w:rPr>
               <w:fldChar w:fldCharType="end"/>
@@ -368,53 +387,64 @@
               <w:tab w:val="right" w:leader="dot" w:pos="8494"/>
             </w:tabs>
             <w:rPr>
-              <w:rFonts w:eastAsiaTheme="minorEastAsia"/>
+              <w:rFonts w:asciiTheme="minorHAnsi" w:eastAsiaTheme="minorEastAsia" w:hAnsiTheme="minorHAnsi"/>
+              <w:noProof/>
+              <w:szCs w:val="24"/>
             </w:rPr>
           </w:pPr>
-          <w:hyperlink w:anchor="_Toc161399734" w:history="1">
+          <w:hyperlink w:anchor="_Toc164865262" w:history="1">
             <w:r>
               <w:rPr>
                 <w:rStyle w:val="Hipervnculo"/>
-              </w:rPr>
-              <w:t>Objectius no Funcionals</w:t>
-            </w:r>
-            <w:r>
-              <w:rPr>
+                <w:rFonts w:cs="Calibri"/>
+                <w:noProof/>
+              </w:rPr>
+              <w:t>Nonfunctional goals</w:t>
+            </w:r>
+            <w:r>
+              <w:rPr>
+                <w:noProof/>
                 <w:webHidden/>
               </w:rPr>
               <w:tab/>
             </w:r>
             <w:r>
               <w:rPr>
+                <w:noProof/>
                 <w:webHidden/>
               </w:rPr>
               <w:fldChar w:fldCharType="begin"/>
             </w:r>
             <w:r>
               <w:rPr>
-                <w:webHidden/>
-              </w:rPr>
-              <w:instrText xml:space="preserve"> PAGEREF _Toc161399734 \h </w:instrText>
-            </w:r>
-            <w:r>
-              <w:rPr>
-                <w:webHidden/>
-              </w:rPr>
-            </w:r>
-            <w:r>
-              <w:rPr>
+                <w:noProof/>
+                <w:webHidden/>
+              </w:rPr>
+              <w:instrText xml:space="preserve"> PAGEREF _Toc164865262 \h </w:instrText>
+            </w:r>
+            <w:r>
+              <w:rPr>
+                <w:noProof/>
+                <w:webHidden/>
+              </w:rPr>
+            </w:r>
+            <w:r>
+              <w:rPr>
+                <w:noProof/>
                 <w:webHidden/>
               </w:rPr>
               <w:fldChar w:fldCharType="separate"/>
             </w:r>
             <w:r>
               <w:rPr>
+                <w:noProof/>
                 <w:webHidden/>
               </w:rPr>
               <w:t>4</w:t>
             </w:r>
             <w:r>
               <w:rPr>
+                <w:noProof/>
                 <w:webHidden/>
               </w:rPr>
               <w:fldChar w:fldCharType="end"/>
@@ -428,53 +458,63 @@
               <w:tab w:val="right" w:leader="dot" w:pos="8494"/>
             </w:tabs>
             <w:rPr>
-              <w:rFonts w:eastAsiaTheme="minorEastAsia"/>
+              <w:rFonts w:asciiTheme="minorHAnsi" w:eastAsiaTheme="minorEastAsia" w:hAnsiTheme="minorHAnsi"/>
+              <w:noProof/>
+              <w:szCs w:val="24"/>
             </w:rPr>
           </w:pPr>
-          <w:hyperlink w:anchor="_Toc161399735" w:history="1">
+          <w:hyperlink w:anchor="_Toc164865263" w:history="1">
             <w:r>
               <w:rPr>
                 <w:rStyle w:val="Hipervnculo"/>
-              </w:rPr>
-              <w:t>Motivació Personal</w:t>
-            </w:r>
-            <w:r>
-              <w:rPr>
+                <w:noProof/>
+              </w:rPr>
+              <w:t>Personal Motivation</w:t>
+            </w:r>
+            <w:r>
+              <w:rPr>
+                <w:noProof/>
                 <w:webHidden/>
               </w:rPr>
               <w:tab/>
             </w:r>
             <w:r>
               <w:rPr>
+                <w:noProof/>
                 <w:webHidden/>
               </w:rPr>
               <w:fldChar w:fldCharType="begin"/>
             </w:r>
             <w:r>
               <w:rPr>
-                <w:webHidden/>
-              </w:rPr>
-              <w:instrText xml:space="preserve"> PAGEREF _Toc161399735 \h </w:instrText>
-            </w:r>
-            <w:r>
-              <w:rPr>
-                <w:webHidden/>
-              </w:rPr>
-            </w:r>
-            <w:r>
-              <w:rPr>
+                <w:noProof/>
+                <w:webHidden/>
+              </w:rPr>
+              <w:instrText xml:space="preserve"> PAGEREF _Toc164865263 \h </w:instrText>
+            </w:r>
+            <w:r>
+              <w:rPr>
+                <w:noProof/>
+                <w:webHidden/>
+              </w:rPr>
+            </w:r>
+            <w:r>
+              <w:rPr>
+                <w:noProof/>
                 <w:webHidden/>
               </w:rPr>
               <w:fldChar w:fldCharType="separate"/>
             </w:r>
             <w:r>
               <w:rPr>
+                <w:noProof/>
                 <w:webHidden/>
               </w:rPr>
               <w:t>5</w:t>
             </w:r>
             <w:r>
               <w:rPr>
+                <w:noProof/>
                 <w:webHidden/>
               </w:rPr>
               <w:fldChar w:fldCharType="end"/>
@@ -489,65 +529,78 @@
               <w:tab w:val="right" w:leader="dot" w:pos="8494"/>
             </w:tabs>
             <w:rPr>
-              <w:rFonts w:eastAsiaTheme="minorEastAsia"/>
+              <w:rFonts w:asciiTheme="minorHAnsi" w:eastAsiaTheme="minorEastAsia" w:hAnsiTheme="minorHAnsi"/>
+              <w:noProof/>
+              <w:szCs w:val="24"/>
             </w:rPr>
           </w:pPr>
-          <w:hyperlink w:anchor="_Toc161399736" w:history="1">
+          <w:hyperlink w:anchor="_Toc164865264" w:history="1">
             <w:r>
               <w:rPr>
                 <w:rStyle w:val="Hipervnculo"/>
+                <w:noProof/>
               </w:rPr>
               <w:t>2.</w:t>
             </w:r>
             <w:r>
               <w:rPr>
-                <w:rFonts w:eastAsiaTheme="minorEastAsia"/>
+                <w:rFonts w:asciiTheme="minorHAnsi" w:eastAsiaTheme="minorEastAsia" w:hAnsiTheme="minorHAnsi"/>
+                <w:noProof/>
+                <w:szCs w:val="24"/>
               </w:rPr>
               <w:tab/>
             </w:r>
             <w:r>
               <w:rPr>
                 <w:rStyle w:val="Hipervnculo"/>
+                <w:noProof/>
               </w:rPr>
               <w:t>Planificació</w:t>
             </w:r>
             <w:r>
               <w:rPr>
+                <w:noProof/>
                 <w:webHidden/>
               </w:rPr>
               <w:tab/>
             </w:r>
             <w:r>
               <w:rPr>
+                <w:noProof/>
                 <w:webHidden/>
               </w:rPr>
               <w:fldChar w:fldCharType="begin"/>
             </w:r>
             <w:r>
               <w:rPr>
-                <w:webHidden/>
-              </w:rPr>
-              <w:instrText xml:space="preserve"> PAGEREF _Toc161399736 \h </w:instrText>
-            </w:r>
-            <w:r>
-              <w:rPr>
-                <w:webHidden/>
-              </w:rPr>
-            </w:r>
-            <w:r>
-              <w:rPr>
+                <w:noProof/>
+                <w:webHidden/>
+              </w:rPr>
+              <w:instrText xml:space="preserve"> PAGEREF _Toc164865264 \h </w:instrText>
+            </w:r>
+            <w:r>
+              <w:rPr>
+                <w:noProof/>
+                <w:webHidden/>
+              </w:rPr>
+            </w:r>
+            <w:r>
+              <w:rPr>
+                <w:noProof/>
                 <w:webHidden/>
               </w:rPr>
               <w:fldChar w:fldCharType="separate"/>
             </w:r>
             <w:r>
               <w:rPr>
+                <w:noProof/>
                 <w:webHidden/>
               </w:rPr>
               <w:t>6</w:t>
             </w:r>
             <w:r>
               <w:rPr>
+                <w:noProof/>
                 <w:webHidden/>
               </w:rPr>
               <w:fldChar w:fldCharType="end"/>
@@ -558,69 +611,82 @@
           <w:pPr>
             <w:pStyle w:val="TDC2"/>
             <w:tabs>
-              <w:tab w:val="left" w:pos="880"/>
+              <w:tab w:val="left" w:pos="960"/>
               <w:tab w:val="right" w:leader="dot" w:pos="8494"/>
             </w:tabs>
             <w:rPr>
-              <w:rFonts w:eastAsiaTheme="minorEastAsia"/>
+              <w:rFonts w:asciiTheme="minorHAnsi" w:eastAsiaTheme="minorEastAsia" w:hAnsiTheme="minorHAnsi"/>
+              <w:noProof/>
+              <w:szCs w:val="24"/>
             </w:rPr>
           </w:pPr>
-          <w:hyperlink w:anchor="_Toc161399737" w:history="1">
+          <w:hyperlink w:anchor="_Toc164865265" w:history="1">
             <w:r>
               <w:rPr>
                 <w:rStyle w:val="Hipervnculo"/>
+                <w:noProof/>
               </w:rPr>
               <w:t>2.1.</w:t>
             </w:r>
             <w:r>
               <w:rPr>
-                <w:rFonts w:eastAsiaTheme="minorEastAsia"/>
+                <w:rFonts w:asciiTheme="minorHAnsi" w:eastAsiaTheme="minorEastAsia" w:hAnsiTheme="minorHAnsi"/>
+                <w:noProof/>
+                <w:szCs w:val="24"/>
               </w:rPr>
               <w:tab/>
             </w:r>
             <w:r>
               <w:rPr>
                 <w:rStyle w:val="Hipervnculo"/>
+                <w:noProof/>
               </w:rPr>
               <w:t>Anàlisi de competència</w:t>
             </w:r>
             <w:r>
               <w:rPr>
+                <w:noProof/>
                 <w:webHidden/>
               </w:rPr>
               <w:tab/>
             </w:r>
             <w:r>
               <w:rPr>
+                <w:noProof/>
                 <w:webHidden/>
               </w:rPr>
               <w:fldChar w:fldCharType="begin"/>
             </w:r>
             <w:r>
               <w:rPr>
-                <w:webHidden/>
-              </w:rPr>
-              <w:instrText xml:space="preserve"> PAGEREF _Toc161399737 \h </w:instrText>
-            </w:r>
-            <w:r>
-              <w:rPr>
-                <w:webHidden/>
-              </w:rPr>
-            </w:r>
-            <w:r>
-              <w:rPr>
+                <w:noProof/>
+                <w:webHidden/>
+              </w:rPr>
+              <w:instrText xml:space="preserve"> PAGEREF _Toc164865265 \h </w:instrText>
+            </w:r>
+            <w:r>
+              <w:rPr>
+                <w:noProof/>
+                <w:webHidden/>
+              </w:rPr>
+            </w:r>
+            <w:r>
+              <w:rPr>
+                <w:noProof/>
                 <w:webHidden/>
               </w:rPr>
               <w:fldChar w:fldCharType="separate"/>
             </w:r>
             <w:r>
               <w:rPr>
+                <w:noProof/>
                 <w:webHidden/>
               </w:rPr>
               <w:t>6</w:t>
             </w:r>
             <w:r>
               <w:rPr>
+                <w:noProof/>
                 <w:webHidden/>
               </w:rPr>
               <w:fldChar w:fldCharType="end"/>
@@ -631,69 +697,82 @@
           <w:pPr>
             <w:pStyle w:val="TDC2"/>
             <w:tabs>
-              <w:tab w:val="left" w:pos="880"/>
+              <w:tab w:val="left" w:pos="960"/>
               <w:tab w:val="right" w:leader="dot" w:pos="8494"/>
             </w:tabs>
             <w:rPr>
-              <w:rFonts w:eastAsiaTheme="minorEastAsia"/>
+              <w:rFonts w:asciiTheme="minorHAnsi" w:eastAsiaTheme="minorEastAsia" w:hAnsiTheme="minorHAnsi"/>
+              <w:noProof/>
+              <w:szCs w:val="24"/>
             </w:rPr>
           </w:pPr>
-          <w:hyperlink w:anchor="_Toc161399738" w:history="1">
+          <w:hyperlink w:anchor="_Toc164865266" w:history="1">
             <w:r>
               <w:rPr>
                 <w:rStyle w:val="Hipervnculo"/>
+                <w:noProof/>
               </w:rPr>
               <w:t>2.2.</w:t>
             </w:r>
             <w:r>
               <w:rPr>
-                <w:rFonts w:eastAsiaTheme="minorEastAsia"/>
+                <w:rFonts w:asciiTheme="minorHAnsi" w:eastAsiaTheme="minorEastAsia" w:hAnsiTheme="minorHAnsi"/>
+                <w:noProof/>
+                <w:szCs w:val="24"/>
               </w:rPr>
               <w:tab/>
             </w:r>
             <w:r>
               <w:rPr>
                 <w:rStyle w:val="Hipervnculo"/>
+                <w:noProof/>
               </w:rPr>
               <w:t>DAFO</w:t>
             </w:r>
             <w:r>
               <w:rPr>
+                <w:noProof/>
                 <w:webHidden/>
               </w:rPr>
               <w:tab/>
             </w:r>
             <w:r>
               <w:rPr>
+                <w:noProof/>
                 <w:webHidden/>
               </w:rPr>
               <w:fldChar w:fldCharType="begin"/>
             </w:r>
             <w:r>
               <w:rPr>
-                <w:webHidden/>
-              </w:rPr>
-              <w:instrText xml:space="preserve"> PAGEREF _Toc161399738 \h </w:instrText>
-            </w:r>
-            <w:r>
-              <w:rPr>
-                <w:webHidden/>
-              </w:rPr>
-            </w:r>
-            <w:r>
-              <w:rPr>
+                <w:noProof/>
+                <w:webHidden/>
+              </w:rPr>
+              <w:instrText xml:space="preserve"> PAGEREF _Toc164865266 \h </w:instrText>
+            </w:r>
+            <w:r>
+              <w:rPr>
+                <w:noProof/>
+                <w:webHidden/>
+              </w:rPr>
+            </w:r>
+            <w:r>
+              <w:rPr>
+                <w:noProof/>
                 <w:webHidden/>
               </w:rPr>
               <w:fldChar w:fldCharType="separate"/>
             </w:r>
             <w:r>
               <w:rPr>
+                <w:noProof/>
                 <w:webHidden/>
               </w:rPr>
               <w:t>6</w:t>
             </w:r>
             <w:r>
               <w:rPr>
+                <w:noProof/>
                 <w:webHidden/>
               </w:rPr>
               <w:fldChar w:fldCharType="end"/>
@@ -704,69 +783,82 @@
           <w:pPr>
             <w:pStyle w:val="TDC2"/>
             <w:tabs>
-              <w:tab w:val="left" w:pos="880"/>
+              <w:tab w:val="left" w:pos="960"/>
               <w:tab w:val="right" w:leader="dot" w:pos="8494"/>
             </w:tabs>
             <w:rPr>
-              <w:rFonts w:eastAsiaTheme="minorEastAsia"/>
+              <w:rFonts w:asciiTheme="minorHAnsi" w:eastAsiaTheme="minorEastAsia" w:hAnsiTheme="minorHAnsi"/>
+              <w:noProof/>
+              <w:szCs w:val="24"/>
             </w:rPr>
           </w:pPr>
-          <w:hyperlink w:anchor="_Toc161399739" w:history="1">
+          <w:hyperlink w:anchor="_Toc164865267" w:history="1">
             <w:r>
               <w:rPr>
                 <w:rStyle w:val="Hipervnculo"/>
+                <w:noProof/>
               </w:rPr>
               <w:t>2.3.</w:t>
             </w:r>
             <w:r>
               <w:rPr>
-                <w:rFonts w:eastAsiaTheme="minorEastAsia"/>
+                <w:rFonts w:asciiTheme="minorHAnsi" w:eastAsiaTheme="minorEastAsia" w:hAnsiTheme="minorHAnsi"/>
+                <w:noProof/>
+                <w:szCs w:val="24"/>
               </w:rPr>
               <w:tab/>
             </w:r>
             <w:r>
               <w:rPr>
                 <w:rStyle w:val="Hipervnculo"/>
+                <w:noProof/>
               </w:rPr>
               <w:t>Diagrama de GANTT</w:t>
             </w:r>
             <w:r>
               <w:rPr>
+                <w:noProof/>
                 <w:webHidden/>
               </w:rPr>
               <w:tab/>
             </w:r>
             <w:r>
               <w:rPr>
+                <w:noProof/>
                 <w:webHidden/>
               </w:rPr>
               <w:fldChar w:fldCharType="begin"/>
             </w:r>
             <w:r>
               <w:rPr>
-                <w:webHidden/>
-              </w:rPr>
-              <w:instrText xml:space="preserve"> PAGEREF _Toc161399739 \h </w:instrText>
-            </w:r>
-            <w:r>
-              <w:rPr>
-                <w:webHidden/>
-              </w:rPr>
-            </w:r>
-            <w:r>
-              <w:rPr>
+                <w:noProof/>
+                <w:webHidden/>
+              </w:rPr>
+              <w:instrText xml:space="preserve"> PAGEREF _Toc164865267 \h </w:instrText>
+            </w:r>
+            <w:r>
+              <w:rPr>
+                <w:noProof/>
+                <w:webHidden/>
+              </w:rPr>
+            </w:r>
+            <w:r>
+              <w:rPr>
+                <w:noProof/>
                 <w:webHidden/>
               </w:rPr>
               <w:fldChar w:fldCharType="separate"/>
             </w:r>
             <w:r>
               <w:rPr>
+                <w:noProof/>
                 <w:webHidden/>
               </w:rPr>
               <w:t>6</w:t>
             </w:r>
             <w:r>
               <w:rPr>
+                <w:noProof/>
                 <w:webHidden/>
               </w:rPr>
               <w:fldChar w:fldCharType="end"/>
@@ -781,65 +873,78 @@
               <w:tab w:val="right" w:leader="dot" w:pos="8494"/>
             </w:tabs>
             <w:rPr>
-              <w:rFonts w:eastAsiaTheme="minorEastAsia"/>
+              <w:rFonts w:asciiTheme="minorHAnsi" w:eastAsiaTheme="minorEastAsia" w:hAnsiTheme="minorHAnsi"/>
+              <w:noProof/>
+              <w:szCs w:val="24"/>
             </w:rPr>
           </w:pPr>
-          <w:hyperlink w:anchor="_Toc161399740" w:history="1">
+          <w:hyperlink w:anchor="_Toc164865268" w:history="1">
             <w:r>
               <w:rPr>
                 <w:rStyle w:val="Hipervnculo"/>
+                <w:noProof/>
               </w:rPr>
               <w:t>3.</w:t>
             </w:r>
             <w:r>
               <w:rPr>
-                <w:rFonts w:eastAsiaTheme="minorEastAsia"/>
+                <w:rFonts w:asciiTheme="minorHAnsi" w:eastAsiaTheme="minorEastAsia" w:hAnsiTheme="minorHAnsi"/>
+                <w:noProof/>
+                <w:szCs w:val="24"/>
               </w:rPr>
               <w:tab/>
             </w:r>
             <w:r>
               <w:rPr>
                 <w:rStyle w:val="Hipervnculo"/>
-              </w:rPr>
-              <w:t>El projecte</w:t>
-            </w:r>
-            <w:r>
-              <w:rPr>
+                <w:noProof/>
+              </w:rPr>
+              <w:t>The project</w:t>
+            </w:r>
+            <w:r>
+              <w:rPr>
+                <w:noProof/>
                 <w:webHidden/>
               </w:rPr>
               <w:tab/>
             </w:r>
             <w:r>
               <w:rPr>
+                <w:noProof/>
                 <w:webHidden/>
               </w:rPr>
               <w:fldChar w:fldCharType="begin"/>
             </w:r>
             <w:r>
               <w:rPr>
-                <w:webHidden/>
-              </w:rPr>
-              <w:instrText xml:space="preserve"> PAGEREF _Toc161399740 \h </w:instrText>
-            </w:r>
-            <w:r>
-              <w:rPr>
-                <w:webHidden/>
-              </w:rPr>
-            </w:r>
-            <w:r>
-              <w:rPr>
+                <w:noProof/>
+                <w:webHidden/>
+              </w:rPr>
+              <w:instrText xml:space="preserve"> PAGEREF _Toc164865268 \h </w:instrText>
+            </w:r>
+            <w:r>
+              <w:rPr>
+                <w:noProof/>
+                <w:webHidden/>
+              </w:rPr>
+            </w:r>
+            <w:r>
+              <w:rPr>
+                <w:noProof/>
                 <w:webHidden/>
               </w:rPr>
               <w:fldChar w:fldCharType="separate"/>
             </w:r>
             <w:r>
               <w:rPr>
+                <w:noProof/>
                 <w:webHidden/>
               </w:rPr>
               <w:t>6</w:t>
             </w:r>
             <w:r>
               <w:rPr>
+                <w:noProof/>
                 <w:webHidden/>
               </w:rPr>
               <w:fldChar w:fldCharType="end"/>
@@ -850,69 +955,82 @@
           <w:pPr>
             <w:pStyle w:val="TDC2"/>
             <w:tabs>
-              <w:tab w:val="left" w:pos="880"/>
+              <w:tab w:val="left" w:pos="960"/>
               <w:tab w:val="right" w:leader="dot" w:pos="8494"/>
             </w:tabs>
             <w:rPr>
-              <w:rFonts w:eastAsiaTheme="minorEastAsia"/>
+              <w:rFonts w:asciiTheme="minorHAnsi" w:eastAsiaTheme="minorEastAsia" w:hAnsiTheme="minorHAnsi"/>
+              <w:noProof/>
+              <w:szCs w:val="24"/>
             </w:rPr>
           </w:pPr>
-          <w:hyperlink w:anchor="_Toc161399741" w:history="1">
+          <w:hyperlink w:anchor="_Toc164865269" w:history="1">
             <w:r>
               <w:rPr>
                 <w:rStyle w:val="Hipervnculo"/>
+                <w:noProof/>
               </w:rPr>
               <w:t>3.1.</w:t>
             </w:r>
             <w:r>
               <w:rPr>
-                <w:rFonts w:eastAsiaTheme="minorEastAsia"/>
+                <w:rFonts w:asciiTheme="minorHAnsi" w:eastAsiaTheme="minorEastAsia" w:hAnsiTheme="minorHAnsi"/>
+                <w:noProof/>
+                <w:szCs w:val="24"/>
               </w:rPr>
               <w:tab/>
             </w:r>
             <w:r>
               <w:rPr>
                 <w:rStyle w:val="Hipervnculo"/>
+                <w:noProof/>
               </w:rPr>
               <w:t>VPS(Virtual Private Server)</w:t>
             </w:r>
             <w:r>
               <w:rPr>
+                <w:noProof/>
                 <w:webHidden/>
               </w:rPr>
               <w:tab/>
             </w:r>
             <w:r>
               <w:rPr>
+                <w:noProof/>
                 <w:webHidden/>
               </w:rPr>
               <w:fldChar w:fldCharType="begin"/>
             </w:r>
             <w:r>
               <w:rPr>
-                <w:webHidden/>
-              </w:rPr>
-              <w:instrText xml:space="preserve"> PAGEREF _Toc161399741 \h </w:instrText>
-            </w:r>
-            <w:r>
-              <w:rPr>
-                <w:webHidden/>
-              </w:rPr>
-            </w:r>
-            <w:r>
-              <w:rPr>
+                <w:noProof/>
+                <w:webHidden/>
+              </w:rPr>
+              <w:instrText xml:space="preserve"> PAGEREF _Toc164865269 \h </w:instrText>
+            </w:r>
+            <w:r>
+              <w:rPr>
+                <w:noProof/>
+                <w:webHidden/>
+              </w:rPr>
+            </w:r>
+            <w:r>
+              <w:rPr>
+                <w:noProof/>
                 <w:webHidden/>
               </w:rPr>
               <w:fldChar w:fldCharType="separate"/>
             </w:r>
             <w:r>
               <w:rPr>
+                <w:noProof/>
                 <w:webHidden/>
               </w:rPr>
               <w:t>6</w:t>
             </w:r>
             <w:r>
               <w:rPr>
+                <w:noProof/>
                 <w:webHidden/>
               </w:rPr>
               <w:fldChar w:fldCharType="end"/>
@@ -923,69 +1041,82 @@
           <w:pPr>
             <w:pStyle w:val="TDC3"/>
             <w:tabs>
-              <w:tab w:val="left" w:pos="1320"/>
+              <w:tab w:val="left" w:pos="1440"/>
               <w:tab w:val="right" w:leader="dot" w:pos="8494"/>
             </w:tabs>
             <w:rPr>
-              <w:rFonts w:eastAsiaTheme="minorEastAsia"/>
+              <w:rFonts w:asciiTheme="minorHAnsi" w:eastAsiaTheme="minorEastAsia" w:hAnsiTheme="minorHAnsi"/>
+              <w:noProof/>
+              <w:szCs w:val="24"/>
             </w:rPr>
           </w:pPr>
-          <w:hyperlink w:anchor="_Toc161399742" w:history="1">
+          <w:hyperlink w:anchor="_Toc164865270" w:history="1">
             <w:r>
               <w:rPr>
                 <w:rStyle w:val="Hipervnculo"/>
+                <w:noProof/>
               </w:rPr>
               <w:t>3.1.1.</w:t>
             </w:r>
             <w:r>
               <w:rPr>
-                <w:rFonts w:eastAsiaTheme="minorEastAsia"/>
+                <w:rFonts w:asciiTheme="minorHAnsi" w:eastAsiaTheme="minorEastAsia" w:hAnsiTheme="minorHAnsi"/>
+                <w:noProof/>
+                <w:szCs w:val="24"/>
               </w:rPr>
               <w:tab/>
             </w:r>
             <w:r>
               <w:rPr>
                 <w:rStyle w:val="Hipervnculo"/>
+                <w:noProof/>
               </w:rPr>
               <w:t>Hostinger</w:t>
             </w:r>
             <w:r>
               <w:rPr>
+                <w:noProof/>
                 <w:webHidden/>
               </w:rPr>
               <w:tab/>
             </w:r>
             <w:r>
               <w:rPr>
+                <w:noProof/>
                 <w:webHidden/>
               </w:rPr>
               <w:fldChar w:fldCharType="begin"/>
             </w:r>
             <w:r>
               <w:rPr>
-                <w:webHidden/>
-              </w:rPr>
-              <w:instrText xml:space="preserve"> PAGEREF _Toc161399742 \h </w:instrText>
-            </w:r>
-            <w:r>
-              <w:rPr>
-                <w:webHidden/>
-              </w:rPr>
-            </w:r>
-            <w:r>
-              <w:rPr>
+                <w:noProof/>
+                <w:webHidden/>
+              </w:rPr>
+              <w:instrText xml:space="preserve"> PAGEREF _Toc164865270 \h </w:instrText>
+            </w:r>
+            <w:r>
+              <w:rPr>
+                <w:noProof/>
+                <w:webHidden/>
+              </w:rPr>
+            </w:r>
+            <w:r>
+              <w:rPr>
+                <w:noProof/>
                 <w:webHidden/>
               </w:rPr>
               <w:fldChar w:fldCharType="separate"/>
             </w:r>
             <w:r>
               <w:rPr>
+                <w:noProof/>
                 <w:webHidden/>
               </w:rPr>
               <w:t>6</w:t>
             </w:r>
             <w:r>
               <w:rPr>
+                <w:noProof/>
                 <w:webHidden/>
               </w:rPr>
               <w:fldChar w:fldCharType="end"/>
@@ -996,69 +1127,82 @@
           <w:pPr>
             <w:pStyle w:val="TDC3"/>
             <w:tabs>
-              <w:tab w:val="left" w:pos="1320"/>
+              <w:tab w:val="left" w:pos="1440"/>
               <w:tab w:val="right" w:leader="dot" w:pos="8494"/>
             </w:tabs>
             <w:rPr>
-              <w:rFonts w:eastAsiaTheme="minorEastAsia"/>
+              <w:rFonts w:asciiTheme="minorHAnsi" w:eastAsiaTheme="minorEastAsia" w:hAnsiTheme="minorHAnsi"/>
+              <w:noProof/>
+              <w:szCs w:val="24"/>
             </w:rPr>
           </w:pPr>
-          <w:hyperlink w:anchor="_Toc161399743" w:history="1">
+          <w:hyperlink w:anchor="_Toc164865271" w:history="1">
             <w:r>
               <w:rPr>
                 <w:rStyle w:val="Hipervnculo"/>
+                <w:noProof/>
               </w:rPr>
               <w:t>3.1.2.</w:t>
             </w:r>
             <w:r>
               <w:rPr>
-                <w:rFonts w:eastAsiaTheme="minorEastAsia"/>
+                <w:rFonts w:asciiTheme="minorHAnsi" w:eastAsiaTheme="minorEastAsia" w:hAnsiTheme="minorHAnsi"/>
+                <w:noProof/>
+                <w:szCs w:val="24"/>
               </w:rPr>
               <w:tab/>
             </w:r>
             <w:r>
               <w:rPr>
                 <w:rStyle w:val="Hipervnculo"/>
+                <w:noProof/>
               </w:rPr>
               <w:t>Ionos</w:t>
             </w:r>
             <w:r>
               <w:rPr>
+                <w:noProof/>
                 <w:webHidden/>
               </w:rPr>
               <w:tab/>
             </w:r>
             <w:r>
               <w:rPr>
+                <w:noProof/>
                 <w:webHidden/>
               </w:rPr>
               <w:fldChar w:fldCharType="begin"/>
             </w:r>
             <w:r>
               <w:rPr>
-                <w:webHidden/>
-              </w:rPr>
-              <w:instrText xml:space="preserve"> PAGEREF _Toc161399743 \h </w:instrText>
-            </w:r>
-            <w:r>
-              <w:rPr>
-                <w:webHidden/>
-              </w:rPr>
-            </w:r>
-            <w:r>
-              <w:rPr>
+                <w:noProof/>
+                <w:webHidden/>
+              </w:rPr>
+              <w:instrText xml:space="preserve"> PAGEREF _Toc164865271 \h </w:instrText>
+            </w:r>
+            <w:r>
+              <w:rPr>
+                <w:noProof/>
+                <w:webHidden/>
+              </w:rPr>
+            </w:r>
+            <w:r>
+              <w:rPr>
+                <w:noProof/>
                 <w:webHidden/>
               </w:rPr>
               <w:fldChar w:fldCharType="separate"/>
             </w:r>
             <w:r>
               <w:rPr>
+                <w:noProof/>
                 <w:webHidden/>
               </w:rPr>
               <w:t>6</w:t>
             </w:r>
             <w:r>
               <w:rPr>
+                <w:noProof/>
                 <w:webHidden/>
               </w:rPr>
               <w:fldChar w:fldCharType="end"/>
@@ -1069,69 +1213,82 @@
           <w:pPr>
             <w:pStyle w:val="TDC3"/>
             <w:tabs>
-              <w:tab w:val="left" w:pos="1320"/>
+              <w:tab w:val="left" w:pos="1440"/>
               <w:tab w:val="right" w:leader="dot" w:pos="8494"/>
             </w:tabs>
             <w:rPr>
-              <w:rFonts w:eastAsiaTheme="minorEastAsia"/>
+              <w:rFonts w:asciiTheme="minorHAnsi" w:eastAsiaTheme="minorEastAsia" w:hAnsiTheme="minorHAnsi"/>
+              <w:noProof/>
+              <w:szCs w:val="24"/>
             </w:rPr>
           </w:pPr>
-          <w:hyperlink w:anchor="_Toc161399744" w:history="1">
+          <w:hyperlink w:anchor="_Toc164865272" w:history="1">
             <w:r>
               <w:rPr>
                 <w:rStyle w:val="Hipervnculo"/>
+                <w:noProof/>
               </w:rPr>
               <w:t>3.1.3.</w:t>
             </w:r>
             <w:r>
               <w:rPr>
-                <w:rFonts w:eastAsiaTheme="minorEastAsia"/>
+                <w:rFonts w:asciiTheme="minorHAnsi" w:eastAsiaTheme="minorEastAsia" w:hAnsiTheme="minorHAnsi"/>
+                <w:noProof/>
+                <w:szCs w:val="24"/>
               </w:rPr>
               <w:tab/>
             </w:r>
             <w:r>
               <w:rPr>
                 <w:rStyle w:val="Hipervnculo"/>
+                <w:noProof/>
               </w:rPr>
               <w:t>Piensa Solutions</w:t>
             </w:r>
             <w:r>
               <w:rPr>
+                <w:noProof/>
                 <w:webHidden/>
               </w:rPr>
               <w:tab/>
             </w:r>
             <w:r>
               <w:rPr>
+                <w:noProof/>
                 <w:webHidden/>
               </w:rPr>
               <w:fldChar w:fldCharType="begin"/>
             </w:r>
             <w:r>
               <w:rPr>
-                <w:webHidden/>
-              </w:rPr>
-              <w:instrText xml:space="preserve"> PAGEREF _Toc161399744 \h </w:instrText>
-            </w:r>
-            <w:r>
-              <w:rPr>
-                <w:webHidden/>
-              </w:rPr>
-            </w:r>
-            <w:r>
-              <w:rPr>
+                <w:noProof/>
+                <w:webHidden/>
+              </w:rPr>
+              <w:instrText xml:space="preserve"> PAGEREF _Toc164865272 \h </w:instrText>
+            </w:r>
+            <w:r>
+              <w:rPr>
+                <w:noProof/>
+                <w:webHidden/>
+              </w:rPr>
+            </w:r>
+            <w:r>
+              <w:rPr>
+                <w:noProof/>
                 <w:webHidden/>
               </w:rPr>
               <w:fldChar w:fldCharType="separate"/>
             </w:r>
             <w:r>
               <w:rPr>
+                <w:noProof/>
                 <w:webHidden/>
               </w:rPr>
               <w:t>7</w:t>
             </w:r>
             <w:r>
               <w:rPr>
+                <w:noProof/>
                 <w:webHidden/>
               </w:rPr>
               <w:fldChar w:fldCharType="end"/>
@@ -1142,69 +1299,82 @@
           <w:pPr>
             <w:pStyle w:val="TDC2"/>
             <w:tabs>
-              <w:tab w:val="left" w:pos="880"/>
+              <w:tab w:val="left" w:pos="960"/>
               <w:tab w:val="right" w:leader="dot" w:pos="8494"/>
             </w:tabs>
             <w:rPr>
-              <w:rFonts w:eastAsiaTheme="minorEastAsia"/>
+              <w:rFonts w:asciiTheme="minorHAnsi" w:eastAsiaTheme="minorEastAsia" w:hAnsiTheme="minorHAnsi"/>
+              <w:noProof/>
+              <w:szCs w:val="24"/>
             </w:rPr>
           </w:pPr>
-          <w:hyperlink w:anchor="_Toc161399745" w:history="1">
+          <w:hyperlink w:anchor="_Toc164865273" w:history="1">
             <w:r>
               <w:rPr>
                 <w:rStyle w:val="Hipervnculo"/>
+                <w:noProof/>
               </w:rPr>
               <w:t>3.2.</w:t>
             </w:r>
             <w:r>
               <w:rPr>
-                <w:rFonts w:eastAsiaTheme="minorEastAsia"/>
+                <w:rFonts w:asciiTheme="minorHAnsi" w:eastAsiaTheme="minorEastAsia" w:hAnsiTheme="minorHAnsi"/>
+                <w:noProof/>
+                <w:szCs w:val="24"/>
               </w:rPr>
               <w:tab/>
             </w:r>
             <w:r>
               <w:rPr>
                 <w:rStyle w:val="Hipervnculo"/>
+                <w:noProof/>
               </w:rPr>
               <w:t>Backend</w:t>
             </w:r>
             <w:r>
               <w:rPr>
+                <w:noProof/>
                 <w:webHidden/>
               </w:rPr>
               <w:tab/>
             </w:r>
             <w:r>
               <w:rPr>
+                <w:noProof/>
                 <w:webHidden/>
               </w:rPr>
               <w:fldChar w:fldCharType="begin"/>
             </w:r>
             <w:r>
               <w:rPr>
-                <w:webHidden/>
-              </w:rPr>
-              <w:instrText xml:space="preserve"> PAGEREF _Toc161399745 \h </w:instrText>
-            </w:r>
-            <w:r>
-              <w:rPr>
-                <w:webHidden/>
-              </w:rPr>
-            </w:r>
-            <w:r>
-              <w:rPr>
+                <w:noProof/>
+                <w:webHidden/>
+              </w:rPr>
+              <w:instrText xml:space="preserve"> PAGEREF _Toc164865273 \h </w:instrText>
+            </w:r>
+            <w:r>
+              <w:rPr>
+                <w:noProof/>
+                <w:webHidden/>
+              </w:rPr>
+            </w:r>
+            <w:r>
+              <w:rPr>
+                <w:noProof/>
                 <w:webHidden/>
               </w:rPr>
               <w:fldChar w:fldCharType="separate"/>
             </w:r>
             <w:r>
               <w:rPr>
+                <w:noProof/>
                 <w:webHidden/>
               </w:rPr>
               <w:t>7</w:t>
             </w:r>
             <w:r>
               <w:rPr>
+                <w:noProof/>
                 <w:webHidden/>
               </w:rPr>
               <w:fldChar w:fldCharType="end"/>
@@ -1215,69 +1385,82 @@
           <w:pPr>
             <w:pStyle w:val="TDC2"/>
             <w:tabs>
-              <w:tab w:val="left" w:pos="880"/>
+              <w:tab w:val="left" w:pos="960"/>
               <w:tab w:val="right" w:leader="dot" w:pos="8494"/>
             </w:tabs>
             <w:rPr>
-              <w:rFonts w:eastAsiaTheme="minorEastAsia"/>
+              <w:rFonts w:asciiTheme="minorHAnsi" w:eastAsiaTheme="minorEastAsia" w:hAnsiTheme="minorHAnsi"/>
+              <w:noProof/>
+              <w:szCs w:val="24"/>
             </w:rPr>
           </w:pPr>
-          <w:hyperlink w:anchor="_Toc161399746" w:history="1">
+          <w:hyperlink w:anchor="_Toc164865274" w:history="1">
             <w:r>
               <w:rPr>
                 <w:rStyle w:val="Hipervnculo"/>
+                <w:noProof/>
               </w:rPr>
               <w:t>3.3.</w:t>
             </w:r>
             <w:r>
               <w:rPr>
-                <w:rFonts w:eastAsiaTheme="minorEastAsia"/>
+                <w:rFonts w:asciiTheme="minorHAnsi" w:eastAsiaTheme="minorEastAsia" w:hAnsiTheme="minorHAnsi"/>
+                <w:noProof/>
+                <w:szCs w:val="24"/>
               </w:rPr>
               <w:tab/>
             </w:r>
             <w:r>
               <w:rPr>
                 <w:rStyle w:val="Hipervnculo"/>
+                <w:noProof/>
               </w:rPr>
               <w:t>Frontend</w:t>
             </w:r>
             <w:r>
               <w:rPr>
+                <w:noProof/>
                 <w:webHidden/>
               </w:rPr>
               <w:tab/>
             </w:r>
             <w:r>
               <w:rPr>
+                <w:noProof/>
                 <w:webHidden/>
               </w:rPr>
               <w:fldChar w:fldCharType="begin"/>
             </w:r>
             <w:r>
               <w:rPr>
-                <w:webHidden/>
-              </w:rPr>
-              <w:instrText xml:space="preserve"> PAGEREF _Toc161399746 \h </w:instrText>
-            </w:r>
-            <w:r>
-              <w:rPr>
-                <w:webHidden/>
-              </w:rPr>
-            </w:r>
-            <w:r>
-              <w:rPr>
+                <w:noProof/>
+                <w:webHidden/>
+              </w:rPr>
+              <w:instrText xml:space="preserve"> PAGEREF _Toc164865274 \h </w:instrText>
+            </w:r>
+            <w:r>
+              <w:rPr>
+                <w:noProof/>
+                <w:webHidden/>
+              </w:rPr>
+            </w:r>
+            <w:r>
+              <w:rPr>
+                <w:noProof/>
                 <w:webHidden/>
               </w:rPr>
               <w:fldChar w:fldCharType="separate"/>
             </w:r>
             <w:r>
               <w:rPr>
+                <w:noProof/>
                 <w:webHidden/>
               </w:rPr>
               <w:t>7</w:t>
             </w:r>
             <w:r>
               <w:rPr>
+                <w:noProof/>
                 <w:webHidden/>
               </w:rPr>
               <w:fldChar w:fldCharType="end"/>
@@ -1288,69 +1471,82 @@
           <w:pPr>
             <w:pStyle w:val="TDC2"/>
             <w:tabs>
-              <w:tab w:val="left" w:pos="880"/>
+              <w:tab w:val="left" w:pos="960"/>
               <w:tab w:val="right" w:leader="dot" w:pos="8494"/>
             </w:tabs>
             <w:rPr>
-              <w:rFonts w:eastAsiaTheme="minorEastAsia"/>
+              <w:rFonts w:asciiTheme="minorHAnsi" w:eastAsiaTheme="minorEastAsia" w:hAnsiTheme="minorHAnsi"/>
+              <w:noProof/>
+              <w:szCs w:val="24"/>
             </w:rPr>
           </w:pPr>
-          <w:hyperlink w:anchor="_Toc161399747" w:history="1">
+          <w:hyperlink w:anchor="_Toc164865275" w:history="1">
             <w:r>
               <w:rPr>
                 <w:rStyle w:val="Hipervnculo"/>
+                <w:noProof/>
               </w:rPr>
               <w:t>3.4.</w:t>
             </w:r>
             <w:r>
               <w:rPr>
-                <w:rFonts w:eastAsiaTheme="minorEastAsia"/>
+                <w:rFonts w:asciiTheme="minorHAnsi" w:eastAsiaTheme="minorEastAsia" w:hAnsiTheme="minorHAnsi"/>
+                <w:noProof/>
+                <w:szCs w:val="24"/>
               </w:rPr>
               <w:tab/>
             </w:r>
             <w:r>
               <w:rPr>
                 <w:rStyle w:val="Hipervnculo"/>
-              </w:rPr>
-              <w:t>Base de dades</w:t>
-            </w:r>
-            <w:r>
-              <w:rPr>
+                <w:noProof/>
+              </w:rPr>
+              <w:t>Database</w:t>
+            </w:r>
+            <w:r>
+              <w:rPr>
+                <w:noProof/>
                 <w:webHidden/>
               </w:rPr>
               <w:tab/>
             </w:r>
             <w:r>
               <w:rPr>
+                <w:noProof/>
                 <w:webHidden/>
               </w:rPr>
               <w:fldChar w:fldCharType="begin"/>
             </w:r>
             <w:r>
               <w:rPr>
-                <w:webHidden/>
-              </w:rPr>
-              <w:instrText xml:space="preserve"> PAGEREF _Toc161399747 \h </w:instrText>
-            </w:r>
-            <w:r>
-              <w:rPr>
-                <w:webHidden/>
-              </w:rPr>
-            </w:r>
-            <w:r>
-              <w:rPr>
+                <w:noProof/>
+                <w:webHidden/>
+              </w:rPr>
+              <w:instrText xml:space="preserve"> PAGEREF _Toc164865275 \h </w:instrText>
+            </w:r>
+            <w:r>
+              <w:rPr>
+                <w:noProof/>
+                <w:webHidden/>
+              </w:rPr>
+            </w:r>
+            <w:r>
+              <w:rPr>
+                <w:noProof/>
                 <w:webHidden/>
               </w:rPr>
               <w:fldChar w:fldCharType="separate"/>
             </w:r>
             <w:r>
               <w:rPr>
-                <w:webHidden/>
-              </w:rPr>
-              <w:t>7</w:t>
-            </w:r>
-            <w:r>
-              <w:rPr>
+                <w:noProof/>
+                <w:webHidden/>
+              </w:rPr>
+              <w:t>8</w:t>
+            </w:r>
+            <w:r>
+              <w:rPr>
+                <w:noProof/>
                 <w:webHidden/>
               </w:rPr>
               <w:fldChar w:fldCharType="end"/>
@@ -1361,69 +1557,82 @@
           <w:pPr>
             <w:pStyle w:val="TDC2"/>
             <w:tabs>
-              <w:tab w:val="left" w:pos="880"/>
+              <w:tab w:val="left" w:pos="960"/>
               <w:tab w:val="right" w:leader="dot" w:pos="8494"/>
             </w:tabs>
             <w:rPr>
-              <w:rFonts w:eastAsiaTheme="minorEastAsia"/>
+              <w:rFonts w:asciiTheme="minorHAnsi" w:eastAsiaTheme="minorEastAsia" w:hAnsiTheme="minorHAnsi"/>
+              <w:noProof/>
+              <w:szCs w:val="24"/>
             </w:rPr>
           </w:pPr>
-          <w:hyperlink w:anchor="_Toc161399748" w:history="1">
+          <w:hyperlink w:anchor="_Toc164865276" w:history="1">
             <w:r>
               <w:rPr>
                 <w:rStyle w:val="Hipervnculo"/>
+                <w:noProof/>
               </w:rPr>
               <w:t>3.5.</w:t>
             </w:r>
             <w:r>
               <w:rPr>
-                <w:rFonts w:eastAsiaTheme="minorEastAsia"/>
+                <w:rFonts w:asciiTheme="minorHAnsi" w:eastAsiaTheme="minorEastAsia" w:hAnsiTheme="minorHAnsi"/>
+                <w:noProof/>
+                <w:szCs w:val="24"/>
               </w:rPr>
               <w:tab/>
             </w:r>
             <w:r>
               <w:rPr>
                 <w:rStyle w:val="Hipervnculo"/>
+                <w:noProof/>
               </w:rPr>
               <w:t>Docker</w:t>
             </w:r>
             <w:r>
               <w:rPr>
+                <w:noProof/>
                 <w:webHidden/>
               </w:rPr>
               <w:tab/>
             </w:r>
             <w:r>
               <w:rPr>
+                <w:noProof/>
                 <w:webHidden/>
               </w:rPr>
               <w:fldChar w:fldCharType="begin"/>
             </w:r>
             <w:r>
               <w:rPr>
-                <w:webHidden/>
-              </w:rPr>
-              <w:instrText xml:space="preserve"> PAGEREF _Toc161399748 \h </w:instrText>
-            </w:r>
-            <w:r>
-              <w:rPr>
-                <w:webHidden/>
-              </w:rPr>
-            </w:r>
-            <w:r>
-              <w:rPr>
+                <w:noProof/>
+                <w:webHidden/>
+              </w:rPr>
+              <w:instrText xml:space="preserve"> PAGEREF _Toc164865276 \h </w:instrText>
+            </w:r>
+            <w:r>
+              <w:rPr>
+                <w:noProof/>
+                <w:webHidden/>
+              </w:rPr>
+            </w:r>
+            <w:r>
+              <w:rPr>
+                <w:noProof/>
                 <w:webHidden/>
               </w:rPr>
               <w:fldChar w:fldCharType="separate"/>
             </w:r>
             <w:r>
               <w:rPr>
+                <w:noProof/>
                 <w:webHidden/>
               </w:rPr>
               <w:t>8</w:t>
             </w:r>
             <w:r>
               <w:rPr>
+                <w:noProof/>
                 <w:webHidden/>
               </w:rPr>
               <w:fldChar w:fldCharType="end"/>
@@ -1434,69 +1643,82 @@
           <w:pPr>
             <w:pStyle w:val="TDC3"/>
             <w:tabs>
-              <w:tab w:val="left" w:pos="1320"/>
+              <w:tab w:val="left" w:pos="1440"/>
               <w:tab w:val="right" w:leader="dot" w:pos="8494"/>
             </w:tabs>
             <w:rPr>
-              <w:rFonts w:eastAsiaTheme="minorEastAsia"/>
+              <w:rFonts w:asciiTheme="minorHAnsi" w:eastAsiaTheme="minorEastAsia" w:hAnsiTheme="minorHAnsi"/>
+              <w:noProof/>
+              <w:szCs w:val="24"/>
             </w:rPr>
           </w:pPr>
-          <w:hyperlink w:anchor="_Toc161399749" w:history="1">
+          <w:hyperlink w:anchor="_Toc164865277" w:history="1">
             <w:r>
               <w:rPr>
                 <w:rStyle w:val="Hipervnculo"/>
+                <w:noProof/>
               </w:rPr>
               <w:t>3.5.1.</w:t>
             </w:r>
             <w:r>
               <w:rPr>
-                <w:rFonts w:eastAsiaTheme="minorEastAsia"/>
+                <w:rFonts w:asciiTheme="minorHAnsi" w:eastAsiaTheme="minorEastAsia" w:hAnsiTheme="minorHAnsi"/>
+                <w:noProof/>
+                <w:szCs w:val="24"/>
               </w:rPr>
               <w:tab/>
             </w:r>
             <w:r>
               <w:rPr>
                 <w:rStyle w:val="Hipervnculo"/>
-              </w:rPr>
-              <w:t>Avantatges</w:t>
-            </w:r>
-            <w:r>
-              <w:rPr>
+                <w:noProof/>
+              </w:rPr>
+              <w:t>Advantages</w:t>
+            </w:r>
+            <w:r>
+              <w:rPr>
+                <w:noProof/>
                 <w:webHidden/>
               </w:rPr>
               <w:tab/>
             </w:r>
             <w:r>
               <w:rPr>
+                <w:noProof/>
                 <w:webHidden/>
               </w:rPr>
               <w:fldChar w:fldCharType="begin"/>
             </w:r>
             <w:r>
               <w:rPr>
-                <w:webHidden/>
-              </w:rPr>
-              <w:instrText xml:space="preserve"> PAGEREF _Toc161399749 \h </w:instrText>
-            </w:r>
-            <w:r>
-              <w:rPr>
-                <w:webHidden/>
-              </w:rPr>
-            </w:r>
-            <w:r>
-              <w:rPr>
+                <w:noProof/>
+                <w:webHidden/>
+              </w:rPr>
+              <w:instrText xml:space="preserve"> PAGEREF _Toc164865277 \h </w:instrText>
+            </w:r>
+            <w:r>
+              <w:rPr>
+                <w:noProof/>
+                <w:webHidden/>
+              </w:rPr>
+            </w:r>
+            <w:r>
+              <w:rPr>
+                <w:noProof/>
                 <w:webHidden/>
               </w:rPr>
               <w:fldChar w:fldCharType="separate"/>
             </w:r>
             <w:r>
               <w:rPr>
+                <w:noProof/>
                 <w:webHidden/>
               </w:rPr>
               <w:t>8</w:t>
             </w:r>
             <w:r>
               <w:rPr>
+                <w:noProof/>
                 <w:webHidden/>
               </w:rPr>
               <w:fldChar w:fldCharType="end"/>
@@ -1507,69 +1729,340 @@
           <w:pPr>
             <w:pStyle w:val="TDC3"/>
             <w:tabs>
-              <w:tab w:val="left" w:pos="1320"/>
+              <w:tab w:val="left" w:pos="1440"/>
               <w:tab w:val="right" w:leader="dot" w:pos="8494"/>
             </w:tabs>
             <w:rPr>
-              <w:rFonts w:eastAsiaTheme="minorEastAsia"/>
+              <w:rFonts w:asciiTheme="minorHAnsi" w:eastAsiaTheme="minorEastAsia" w:hAnsiTheme="minorHAnsi"/>
+              <w:noProof/>
+              <w:szCs w:val="24"/>
             </w:rPr>
           </w:pPr>
-          <w:hyperlink w:anchor="_Toc161399750" w:history="1">
+          <w:hyperlink w:anchor="_Toc164865278" w:history="1">
             <w:r>
               <w:rPr>
                 <w:rStyle w:val="Hipervnculo"/>
+                <w:noProof/>
               </w:rPr>
               <w:t>3.5.2.</w:t>
             </w:r>
             <w:r>
               <w:rPr>
-                <w:rFonts w:eastAsiaTheme="minorEastAsia"/>
+                <w:rFonts w:asciiTheme="minorHAnsi" w:eastAsiaTheme="minorEastAsia" w:hAnsiTheme="minorHAnsi"/>
+                <w:noProof/>
+                <w:szCs w:val="24"/>
               </w:rPr>
               <w:tab/>
             </w:r>
             <w:r>
               <w:rPr>
                 <w:rStyle w:val="Hipervnculo"/>
-              </w:rPr>
-              <w:t>Inconvenients</w:t>
-            </w:r>
-            <w:r>
-              <w:rPr>
+                <w:noProof/>
+              </w:rPr>
+              <w:t>Drawbacks</w:t>
+            </w:r>
+            <w:r>
+              <w:rPr>
+                <w:noProof/>
                 <w:webHidden/>
               </w:rPr>
               <w:tab/>
             </w:r>
             <w:r>
               <w:rPr>
+                <w:noProof/>
                 <w:webHidden/>
               </w:rPr>
               <w:fldChar w:fldCharType="begin"/>
             </w:r>
             <w:r>
               <w:rPr>
-                <w:webHidden/>
-              </w:rPr>
-              <w:instrText xml:space="preserve"> PAGEREF _Toc161399750 \h </w:instrText>
-            </w:r>
-            <w:r>
-              <w:rPr>
-                <w:webHidden/>
-              </w:rPr>
-            </w:r>
-            <w:r>
-              <w:rPr>
+                <w:noProof/>
+                <w:webHidden/>
+              </w:rPr>
+              <w:instrText xml:space="preserve"> PAGEREF _Toc164865278 \h </w:instrText>
+            </w:r>
+            <w:r>
+              <w:rPr>
+                <w:noProof/>
+                <w:webHidden/>
+              </w:rPr>
+            </w:r>
+            <w:r>
+              <w:rPr>
+                <w:noProof/>
                 <w:webHidden/>
               </w:rPr>
               <w:fldChar w:fldCharType="separate"/>
             </w:r>
             <w:r>
               <w:rPr>
+                <w:noProof/>
                 <w:webHidden/>
               </w:rPr>
               <w:t>8</w:t>
             </w:r>
             <w:r>
               <w:rPr>
+                <w:noProof/>
+                <w:webHidden/>
+              </w:rPr>
+              <w:fldChar w:fldCharType="end"/>
+            </w:r>
+          </w:hyperlink>
+        </w:p>
+        <w:p>
+          <w:pPr>
+            <w:pStyle w:val="TDC2"/>
+            <w:tabs>
+              <w:tab w:val="left" w:pos="960"/>
+              <w:tab w:val="right" w:leader="dot" w:pos="8494"/>
+            </w:tabs>
+            <w:rPr>
+              <w:rFonts w:asciiTheme="minorHAnsi" w:eastAsiaTheme="minorEastAsia" w:hAnsiTheme="minorHAnsi"/>
+              <w:noProof/>
+              <w:szCs w:val="24"/>
+            </w:rPr>
+          </w:pPr>
+          <w:hyperlink w:anchor="_Toc164865279" w:history="1">
+            <w:r>
+              <w:rPr>
+                <w:rStyle w:val="Hipervnculo"/>
+                <w:noProof/>
+              </w:rPr>
+              <w:t>3.6.</w:t>
+            </w:r>
+            <w:r>
+              <w:rPr>
+                <w:rFonts w:asciiTheme="minorHAnsi" w:eastAsiaTheme="minorEastAsia" w:hAnsiTheme="minorHAnsi"/>
+                <w:noProof/>
+                <w:szCs w:val="24"/>
+              </w:rPr>
+              <w:tab/>
+            </w:r>
+            <w:r>
+              <w:rPr>
+                <w:rStyle w:val="Hipervnculo"/>
+                <w:noProof/>
+              </w:rPr>
+              <w:t>Diagram of operation</w:t>
+            </w:r>
+            <w:r>
+              <w:rPr>
+                <w:noProof/>
+                <w:webHidden/>
+              </w:rPr>
+              <w:tab/>
+            </w:r>
+            <w:r>
+              <w:rPr>
+                <w:noProof/>
+                <w:webHidden/>
+              </w:rPr>
+              <w:fldChar w:fldCharType="begin"/>
+            </w:r>
+            <w:r>
+              <w:rPr>
+                <w:noProof/>
+                <w:webHidden/>
+              </w:rPr>
+              <w:instrText xml:space="preserve"> PAGEREF _Toc164865279 \h </w:instrText>
+            </w:r>
+            <w:r>
+              <w:rPr>
+                <w:noProof/>
+                <w:webHidden/>
+              </w:rPr>
+            </w:r>
+            <w:r>
+              <w:rPr>
+                <w:noProof/>
+                <w:webHidden/>
+              </w:rPr>
+              <w:fldChar w:fldCharType="separate"/>
+            </w:r>
+            <w:r>
+              <w:rPr>
+                <w:noProof/>
+                <w:webHidden/>
+              </w:rPr>
+              <w:t>9</w:t>
+            </w:r>
+            <w:r>
+              <w:rPr>
+                <w:noProof/>
+                <w:webHidden/>
+              </w:rPr>
+              <w:fldChar w:fldCharType="end"/>
+            </w:r>
+          </w:hyperlink>
+        </w:p>
+        <w:p>
+          <w:pPr>
+            <w:pStyle w:val="TDC2"/>
+            <w:tabs>
+              <w:tab w:val="left" w:pos="960"/>
+              <w:tab w:val="right" w:leader="dot" w:pos="8494"/>
+            </w:tabs>
+            <w:rPr>
+              <w:rFonts w:asciiTheme="minorHAnsi" w:eastAsiaTheme="minorEastAsia" w:hAnsiTheme="minorHAnsi"/>
+              <w:noProof/>
+              <w:szCs w:val="24"/>
+            </w:rPr>
+          </w:pPr>
+          <w:hyperlink w:anchor="_Toc164865280" w:history="1">
+            <w:r>
+              <w:rPr>
+                <w:rStyle w:val="Hipervnculo"/>
+                <w:noProof/>
+              </w:rPr>
+              <w:t>3.7.</w:t>
+            </w:r>
+            <w:r>
+              <w:rPr>
+                <w:rFonts w:asciiTheme="minorHAnsi" w:eastAsiaTheme="minorEastAsia" w:hAnsiTheme="minorHAnsi"/>
+                <w:noProof/>
+                <w:szCs w:val="24"/>
+              </w:rPr>
+              <w:tab/>
+            </w:r>
+            <w:r>
+              <w:rPr>
+                <w:rStyle w:val="Hipervnculo"/>
+                <w:noProof/>
+              </w:rPr>
+              <w:t>OpenCV</w:t>
+            </w:r>
+            <w:r>
+              <w:rPr>
+                <w:noProof/>
+                <w:webHidden/>
+              </w:rPr>
+              <w:tab/>
+            </w:r>
+            <w:r>
+              <w:rPr>
+                <w:noProof/>
+                <w:webHidden/>
+              </w:rPr>
+              <w:fldChar w:fldCharType="begin"/>
+            </w:r>
+            <w:r>
+              <w:rPr>
+                <w:noProof/>
+                <w:webHidden/>
+              </w:rPr>
+              <w:instrText xml:space="preserve"> PAGEREF _Toc164865280 \h </w:instrText>
+            </w:r>
+            <w:r>
+              <w:rPr>
+                <w:noProof/>
+                <w:webHidden/>
+              </w:rPr>
+            </w:r>
+            <w:r>
+              <w:rPr>
+                <w:noProof/>
+                <w:webHidden/>
+              </w:rPr>
+              <w:fldChar w:fldCharType="separate"/>
+            </w:r>
+            <w:r>
+              <w:rPr>
+                <w:noProof/>
+                <w:webHidden/>
+              </w:rPr>
+              <w:t>9</w:t>
+            </w:r>
+            <w:r>
+              <w:rPr>
+                <w:noProof/>
+                <w:webHidden/>
+              </w:rPr>
+              <w:fldChar w:fldCharType="end"/>
+            </w:r>
+          </w:hyperlink>
+        </w:p>
+        <w:p>
+          <w:pPr>
+            <w:pStyle w:val="TDC1"/>
+            <w:tabs>
+              <w:tab w:val="left" w:pos="440"/>
+              <w:tab w:val="right" w:leader="dot" w:pos="8494"/>
+            </w:tabs>
+            <w:rPr>
+              <w:rFonts w:asciiTheme="minorHAnsi" w:eastAsiaTheme="minorEastAsia" w:hAnsiTheme="minorHAnsi"/>
+              <w:noProof/>
+              <w:szCs w:val="24"/>
+            </w:rPr>
+          </w:pPr>
+          <w:hyperlink w:anchor="_Toc164865281" w:history="1">
+            <w:r>
+              <w:rPr>
+                <w:rStyle w:val="Hipervnculo"/>
+                <w:noProof/>
+              </w:rPr>
+              <w:t>4.</w:t>
+            </w:r>
+            <w:r>
+              <w:rPr>
+                <w:rFonts w:asciiTheme="minorHAnsi" w:eastAsiaTheme="minorEastAsia" w:hAnsiTheme="minorHAnsi"/>
+                <w:noProof/>
+                <w:szCs w:val="24"/>
+              </w:rPr>
+              <w:tab/>
+            </w:r>
+            <w:r>
+              <w:rPr>
+                <w:rStyle w:val="Hipervnculo"/>
+                <w:noProof/>
+              </w:rPr>
+              <w:t>Web bibliography</w:t>
+            </w:r>
+            <w:r>
+              <w:rPr>
+                <w:noProof/>
+                <w:webHidden/>
+              </w:rPr>
+              <w:tab/>
+            </w:r>
+            <w:r>
+              <w:rPr>
+                <w:noProof/>
+                <w:webHidden/>
+              </w:rPr>
+              <w:fldChar w:fldCharType="begin"/>
+            </w:r>
+            <w:r>
+              <w:rPr>
+                <w:noProof/>
+                <w:webHidden/>
+              </w:rPr>
+              <w:instrText xml:space="preserve"> PAGEREF _Toc164865281 \h </w:instrText>
+            </w:r>
+            <w:r>
+              <w:rPr>
+                <w:noProof/>
+                <w:webHidden/>
+              </w:rPr>
+            </w:r>
+            <w:r>
+              <w:rPr>
+                <w:noProof/>
+                <w:webHidden/>
+              </w:rPr>
+              <w:fldChar w:fldCharType="separate"/>
+            </w:r>
+            <w:r>
+              <w:rPr>
+                <w:noProof/>
+                <w:webHidden/>
+              </w:rPr>
+              <w:t>11</w:t>
+            </w:r>
+            <w:r>
+              <w:rPr>
+                <w:noProof/>
                 <w:webHidden/>
               </w:rPr>
               <w:fldChar w:fldCharType="end"/>
@@ -1596,438 +2089,143 @@
       <w:pPr>
         <w:pStyle w:val="Ttulo1"/>
       </w:pPr>
-      <w:bookmarkStart w:id="0" w:name="_Toc161399731"/>
-      <w:proofErr w:type="spellStart"/>
       <w:r>
         <w:lastRenderedPageBreak/>
-        <w:t>Introducció</w:t>
-      </w:r>
-      <w:bookmarkEnd w:id="0"/>
-      <w:proofErr w:type="spellEnd"/>
+        <w:t>Introduction</w:t>
+      </w:r>
     </w:p>
     <w:p>
-      <w:proofErr w:type="spellStart"/>
-      <w:r>
-        <w:t>Vivim</w:t>
-      </w:r>
-      <w:proofErr w:type="spellEnd"/>
-      <w:r>
-        <w:t xml:space="preserve"> </w:t>
-      </w:r>
-      <w:proofErr w:type="spellStart"/>
-      <w:r>
-        <w:t>en</w:t>
-      </w:r>
-      <w:proofErr w:type="spellEnd"/>
-      <w:r>
-        <w:t xml:space="preserve"> un moment </w:t>
-      </w:r>
-      <w:proofErr w:type="spellStart"/>
-      <w:r>
-        <w:t>en</w:t>
-      </w:r>
-      <w:proofErr w:type="spellEnd"/>
-      <w:r>
-        <w:t xml:space="preserve"> </w:t>
-      </w:r>
-      <w:proofErr w:type="spellStart"/>
-      <w:r>
-        <w:t>el</w:t>
-      </w:r>
-      <w:proofErr w:type="spellEnd"/>
-      <w:r>
-        <w:t xml:space="preserve"> que </w:t>
-      </w:r>
-      <w:proofErr w:type="spellStart"/>
-      <w:r>
-        <w:t>el</w:t>
-      </w:r>
-      <w:proofErr w:type="spellEnd"/>
-      <w:r>
-        <w:t xml:space="preserve"> temps </w:t>
-      </w:r>
-      <w:proofErr w:type="spellStart"/>
-      <w:r>
-        <w:t>és</w:t>
-      </w:r>
-      <w:proofErr w:type="spellEnd"/>
-      <w:r>
-        <w:t xml:space="preserve"> un </w:t>
-      </w:r>
-      <w:proofErr w:type="spellStart"/>
-      <w:r>
-        <w:t>dels</w:t>
-      </w:r>
-      <w:proofErr w:type="spellEnd"/>
-      <w:r>
-        <w:t xml:space="preserve"> </w:t>
-      </w:r>
-      <w:proofErr w:type="spellStart"/>
-      <w:r>
-        <w:t>recursos</w:t>
-      </w:r>
-      <w:proofErr w:type="spellEnd"/>
-      <w:r>
-        <w:t xml:space="preserve"> </w:t>
-      </w:r>
-      <w:proofErr w:type="spellStart"/>
-      <w:r>
-        <w:t>més</w:t>
-      </w:r>
-      <w:proofErr w:type="spellEnd"/>
-      <w:r>
-        <w:t xml:space="preserve"> </w:t>
-      </w:r>
-      <w:proofErr w:type="spellStart"/>
-      <w:r>
-        <w:t>valuosos</w:t>
-      </w:r>
-      <w:proofErr w:type="spellEnd"/>
-      <w:r>
-        <w:t xml:space="preserve">, per </w:t>
-      </w:r>
-      <w:proofErr w:type="spellStart"/>
-      <w:r>
-        <w:t>això</w:t>
-      </w:r>
-      <w:proofErr w:type="spellEnd"/>
-      <w:r>
-        <w:t xml:space="preserve"> tots </w:t>
-      </w:r>
-      <w:proofErr w:type="spellStart"/>
-      <w:r>
-        <w:t>els</w:t>
-      </w:r>
-      <w:proofErr w:type="spellEnd"/>
-      <w:r>
-        <w:t xml:space="preserve"> </w:t>
-      </w:r>
-      <w:proofErr w:type="spellStart"/>
-      <w:r>
-        <w:t>processos</w:t>
-      </w:r>
-      <w:proofErr w:type="spellEnd"/>
-      <w:r>
-        <w:t xml:space="preserve"> </w:t>
-      </w:r>
-      <w:proofErr w:type="spellStart"/>
-      <w:r>
-        <w:t>s’intenten</w:t>
-      </w:r>
-      <w:proofErr w:type="spellEnd"/>
-      <w:r>
-        <w:t xml:space="preserve"> </w:t>
-      </w:r>
-      <w:proofErr w:type="spellStart"/>
-      <w:r>
-        <w:t>automatitzar</w:t>
-      </w:r>
-      <w:proofErr w:type="spellEnd"/>
-      <w:r>
-        <w:t xml:space="preserve"> </w:t>
-      </w:r>
-      <w:proofErr w:type="spellStart"/>
-      <w:r>
-        <w:t>i</w:t>
-      </w:r>
-      <w:proofErr w:type="spellEnd"/>
-      <w:r>
-        <w:t xml:space="preserve"> fer </w:t>
-      </w:r>
-      <w:proofErr w:type="spellStart"/>
-      <w:r>
-        <w:t>el</w:t>
-      </w:r>
-      <w:proofErr w:type="spellEnd"/>
-      <w:r>
-        <w:t xml:space="preserve"> </w:t>
-      </w:r>
-      <w:proofErr w:type="spellStart"/>
-      <w:r>
-        <w:t>més</w:t>
-      </w:r>
-      <w:proofErr w:type="spellEnd"/>
-      <w:r>
-        <w:t xml:space="preserve"> </w:t>
-      </w:r>
-      <w:proofErr w:type="spellStart"/>
-      <w:r>
-        <w:t>ràpid</w:t>
-      </w:r>
-      <w:proofErr w:type="spellEnd"/>
-      <w:r>
-        <w:t xml:space="preserve"> possible. </w:t>
-      </w:r>
-      <w:proofErr w:type="spellStart"/>
-      <w:r>
-        <w:t>D’aquesta</w:t>
-      </w:r>
-      <w:proofErr w:type="spellEnd"/>
-      <w:r>
-        <w:t xml:space="preserve"> forma, no </w:t>
-      </w:r>
-      <w:proofErr w:type="spellStart"/>
-      <w:r>
-        <w:t>precisem</w:t>
-      </w:r>
-      <w:proofErr w:type="spellEnd"/>
-      <w:r>
-        <w:t xml:space="preserve"> d’un </w:t>
-      </w:r>
-      <w:proofErr w:type="spellStart"/>
-      <w:r>
-        <w:t>humà</w:t>
-      </w:r>
-      <w:proofErr w:type="spellEnd"/>
-      <w:r>
-        <w:t xml:space="preserve"> </w:t>
-      </w:r>
-      <w:proofErr w:type="spellStart"/>
-      <w:r>
-        <w:t>el</w:t>
-      </w:r>
-      <w:proofErr w:type="spellEnd"/>
-      <w:r>
-        <w:t xml:space="preserve"> qual pot </w:t>
-      </w:r>
-      <w:proofErr w:type="spellStart"/>
-      <w:r>
-        <w:t>desenvolupar</w:t>
-      </w:r>
-      <w:proofErr w:type="spellEnd"/>
-      <w:r>
-        <w:t xml:space="preserve"> </w:t>
-      </w:r>
-      <w:proofErr w:type="spellStart"/>
-      <w:r>
-        <w:t>una</w:t>
-      </w:r>
-      <w:proofErr w:type="spellEnd"/>
-      <w:r>
-        <w:t xml:space="preserve"> </w:t>
-      </w:r>
-      <w:proofErr w:type="spellStart"/>
-      <w:r>
-        <w:t>feina</w:t>
-      </w:r>
-      <w:proofErr w:type="spellEnd"/>
-      <w:r>
-        <w:t xml:space="preserve"> </w:t>
-      </w:r>
-      <w:proofErr w:type="spellStart"/>
-      <w:r>
-        <w:t>menys</w:t>
-      </w:r>
-      <w:proofErr w:type="spellEnd"/>
-      <w:r>
-        <w:t xml:space="preserve"> “</w:t>
-      </w:r>
-      <w:proofErr w:type="spellStart"/>
-      <w:r>
-        <w:t>automàtica</w:t>
-      </w:r>
-      <w:proofErr w:type="spellEnd"/>
-      <w:r>
-        <w:t>”.</w:t>
+      <w:pPr>
+        <w:rPr>
+          <w:lang w:val="es-ES"/>
+        </w:rPr>
+      </w:pPr>
+      <w:r>
+        <w:rPr>
+          <w:lang w:val="es-ES"/>
+        </w:rPr>
+        <w:t xml:space="preserve">Vivim en un moment en el que el temps és un dels recursos més valuosos, per això tots els processos s’intenten automatitzar i fer el més ràpid possible. D’aquesta forma, no precisem d’un humà </w:t>
+      </w:r>
+      <w:r>
+        <w:rPr>
+          <w:lang w:val="es-ES"/>
+        </w:rPr>
+        <w:t>el qual pot desenvolupar una feina menys “automàtica”.</w:t>
       </w:r>
     </w:p>
     <w:p>
-      <w:r>
-        <w:t xml:space="preserve">Donat </w:t>
-      </w:r>
-      <w:proofErr w:type="spellStart"/>
-      <w:r>
-        <w:t>el</w:t>
-      </w:r>
-      <w:proofErr w:type="spellEnd"/>
-      <w:r>
-        <w:t xml:space="preserve"> </w:t>
-      </w:r>
-      <w:proofErr w:type="spellStart"/>
-      <w:r>
-        <w:t>cas</w:t>
-      </w:r>
-      <w:proofErr w:type="spellEnd"/>
-      <w:r>
-        <w:t xml:space="preserve"> de </w:t>
+      <w:pPr>
+        <w:rPr>
+          <w:lang w:val="es-ES"/>
+        </w:rPr>
+      </w:pPr>
+      <w:r>
+        <w:rPr>
+          <w:lang w:val="es-ES"/>
+        </w:rPr>
+        <w:t xml:space="preserve">Donat el cas de </w:t>
       </w:r>
       <w:r>
         <w:rPr>
           <w:color w:val="FF0000"/>
+          <w:lang w:val="es-ES"/>
         </w:rPr>
         <w:t>EXPLICAR LES RESPOSTES A MÀ I QUE HI HA UNA PERSONA QUE LES ESTÀ PASSANT A ORDINADOR DE FORMA MANUAL</w:t>
       </w:r>
       <w:r>
         <w:rPr>
           <w:color w:val="FF0000"/>
+          <w:lang w:val="es-ES"/>
         </w:rPr>
         <w:t xml:space="preserve"> </w:t>
       </w:r>
       <w:r>
         <w:rPr>
           <w:color w:val="FF0000"/>
+          <w:lang w:val="es-ES"/>
         </w:rPr>
-        <w:t xml:space="preserve">+ </w:t>
-      </w:r>
-      <w:proofErr w:type="spellStart"/>
+        <w:t>+ Edat avançada del camp per lo que un formulari amb QR / Ordinador / Mòbil no son opcions adients:</w:t>
+      </w:r>
       <w:r>
         <w:rPr>
           <w:color w:val="FF0000"/>
-        </w:rPr>
-        <w:t>Edat</w:t>
-      </w:r>
-      <w:proofErr w:type="spellEnd"/>
-      <w:r>
-        <w:rPr>
-          <w:color w:val="FF0000"/>
-        </w:rPr>
-        <w:t xml:space="preserve"> </w:t>
-      </w:r>
-      <w:proofErr w:type="spellStart"/>
-      <w:r>
-        <w:rPr>
-          <w:color w:val="FF0000"/>
-        </w:rPr>
-        <w:t>avançada</w:t>
-      </w:r>
-      <w:proofErr w:type="spellEnd"/>
-      <w:r>
-        <w:rPr>
-          <w:color w:val="FF0000"/>
-        </w:rPr>
-        <w:t xml:space="preserve"> del camp per lo que un </w:t>
-      </w:r>
-      <w:proofErr w:type="spellStart"/>
-      <w:r>
-        <w:rPr>
-          <w:color w:val="FF0000"/>
-        </w:rPr>
-        <w:t>formulari</w:t>
-      </w:r>
-      <w:proofErr w:type="spellEnd"/>
-      <w:r>
-        <w:rPr>
-          <w:color w:val="FF0000"/>
-        </w:rPr>
-        <w:t xml:space="preserve"> </w:t>
-      </w:r>
-      <w:proofErr w:type="spellStart"/>
-      <w:r>
-        <w:rPr>
-          <w:color w:val="FF0000"/>
-        </w:rPr>
-        <w:t>amb</w:t>
-      </w:r>
-      <w:proofErr w:type="spellEnd"/>
-      <w:r>
-        <w:rPr>
-          <w:color w:val="FF0000"/>
-        </w:rPr>
-        <w:t xml:space="preserve"> QR / </w:t>
-      </w:r>
-      <w:proofErr w:type="spellStart"/>
-      <w:r>
-        <w:rPr>
-          <w:color w:val="FF0000"/>
-        </w:rPr>
-        <w:t>Ordinador</w:t>
-      </w:r>
-      <w:proofErr w:type="spellEnd"/>
-      <w:r>
-        <w:rPr>
-          <w:color w:val="FF0000"/>
-        </w:rPr>
-        <w:t xml:space="preserve"> / </w:t>
-      </w:r>
-      <w:proofErr w:type="spellStart"/>
-      <w:r>
-        <w:rPr>
-          <w:color w:val="FF0000"/>
-        </w:rPr>
-        <w:t>Mòbil</w:t>
-      </w:r>
-      <w:proofErr w:type="spellEnd"/>
-      <w:r>
-        <w:rPr>
-          <w:color w:val="FF0000"/>
-        </w:rPr>
-        <w:t xml:space="preserve"> no son </w:t>
-      </w:r>
-      <w:proofErr w:type="spellStart"/>
-      <w:r>
-        <w:rPr>
-          <w:color w:val="FF0000"/>
-        </w:rPr>
-        <w:t>opcions</w:t>
-      </w:r>
-      <w:proofErr w:type="spellEnd"/>
-      <w:r>
-        <w:rPr>
-          <w:color w:val="FF0000"/>
-        </w:rPr>
-        <w:t xml:space="preserve"> </w:t>
-      </w:r>
-      <w:proofErr w:type="spellStart"/>
-      <w:r>
-        <w:rPr>
-          <w:color w:val="FF0000"/>
-        </w:rPr>
-        <w:t>adients</w:t>
-      </w:r>
-      <w:proofErr w:type="spellEnd"/>
-      <w:r>
-        <w:rPr>
-          <w:color w:val="FF0000"/>
-        </w:rPr>
-        <w:t>:</w:t>
-      </w:r>
-      <w:r>
-        <w:rPr>
-          <w:color w:val="FF0000"/>
+          <w:lang w:val="es-ES"/>
         </w:rPr>
         <w:br/>
       </w:r>
     </w:p>
     <w:p>
+      <w:pPr>
+        <w:rPr>
+          <w:lang w:val="es-ES"/>
+        </w:rPr>
+      </w:pPr>
       <w:hyperlink r:id="rId7" w:anchor=":~:text=La%20edad%20media%20de%20los,generacional%20en%20el%20entorno%20rural" w:history="1">
         <w:r>
           <w:rPr>
             <w:rStyle w:val="Hipervnculo"/>
+            <w:lang w:val="es-ES"/>
           </w:rPr>
           <w:t>https://red2030.com/el-campo-envejece/#:~:text=La%20edad%20media%20de%20los,generacional%20en%20el%20entorno%20rural</w:t>
         </w:r>
       </w:hyperlink>
       <w:r>
+        <w:rPr>
+          <w:lang w:val="es-ES"/>
+        </w:rPr>
         <w:t>.</w:t>
-      </w:r>
-    </w:p>
-    <w:p/>
-    <w:p/>
-    <w:p>
-      <w:r>
-        <w:t xml:space="preserve"> </w:t>
       </w:r>
     </w:p>
     <w:p>
-      <w:r>
-        <w:br w:type="page"/>
-      </w:r>
+      <w:pPr>
+        <w:rPr>
+          <w:lang w:val="es-ES"/>
+        </w:rPr>
+      </w:pPr>
     </w:p>
     <w:p>
       <w:pPr>
-        <w:pStyle w:val="Ttulo2"/>
-      </w:pPr>
-      <w:bookmarkStart w:id="1" w:name="_Toc161399732"/>
-      <w:proofErr w:type="spellStart"/>
-      <w:r>
-        <w:lastRenderedPageBreak/>
-        <w:t>Objectius</w:t>
-      </w:r>
-      <w:bookmarkEnd w:id="1"/>
-      <w:proofErr w:type="spellEnd"/>
+        <w:rPr>
+          <w:lang w:val="es-ES"/>
+        </w:rPr>
+      </w:pPr>
     </w:p>
     <w:p>
-      <w:bookmarkStart w:id="2" w:name="_Toc161399733"/>
+      <w:pPr>
+        <w:rPr>
+          <w:lang w:val="es-ES"/>
+        </w:rPr>
+      </w:pPr>
+      <w:r>
+        <w:rPr>
+          <w:lang w:val="es-ES"/>
+        </w:rPr>
+        <w:t xml:space="preserve"> </w:t>
+      </w:r>
+    </w:p>
+    <w:p>
+      <w:pPr>
+        <w:rPr>
+          <w:lang w:val="es-ES"/>
+        </w:rPr>
+      </w:pPr>
+      <w:r>
+        <w:rPr>
+          <w:lang w:val="es-ES"/>
+        </w:rPr>
+        <w:br w:type="page"/>
+      </w:r>
+    </w:p>
+    <w:p>
+      <w:pPr>
+        <w:pStyle w:val="Ttulo2"/>
+      </w:pPr>
+      <w:r>
+        <w:lastRenderedPageBreak/>
+        <w:t>Objectives</w:t>
+      </w:r>
+    </w:p>
+    <w:p>
       <w:r>
         <w:t xml:space="preserve">The objectives of this Final Degree Thesis </w:t>
       </w:r>
@@ -2035,10 +2233,15 @@
         <w:t>are</w:t>
       </w:r>
       <w:r>
-        <w:t xml:space="preserve"> to provide assistance not only to the agricultural sector but to anyone who needs to automate the reading of handwritten answers, therefore, some objectives have been defined to be fulfilled by the project:</w:t>
+        <w:t xml:space="preserve"> to provide</w:t>
+      </w:r>
+      <w:r>
+        <w:t xml:space="preserve"> </w:t>
+      </w:r>
+      <w:r>
+        <w:t>assistance not only to the agricultural sector but to anyone who needs to automate the reading of handwritten answers, therefore, some objectives have been defined to be fulfilled by the project:</w:t>
       </w:r>
     </w:p>
-    <w:bookmarkEnd w:id="2"/>
     <w:p>
       <w:pPr>
         <w:pStyle w:val="Ttulo3"/>
@@ -2046,6 +2249,7 @@
           <w:rFonts w:cs="Calibri"/>
         </w:rPr>
       </w:pPr>
+      <w:bookmarkStart w:id="0" w:name="_Toc164865261"/>
       <w:r>
         <w:rPr>
           <w:rFonts w:cs="Calibri"/>
@@ -2058,147 +2262,68 @@
         </w:rPr>
         <w:t>goals</w:t>
       </w:r>
+      <w:bookmarkEnd w:id="0"/>
     </w:p>
     <w:p>
       <w:pPr>
-        <w:pStyle w:val="Ttulo3"/>
+        <w:pStyle w:val="Prrafodelista"/>
         <w:numPr>
           <w:ilvl w:val="0"/>
-          <w:numId w:val="9"/>
+          <w:numId w:val="16"/>
         </w:numPr>
-        <w:rPr>
-          <w:rFonts w:eastAsiaTheme="minorHAnsi" w:cs="Calibri"/>
-          <w:color w:val="auto"/>
-          <w:sz w:val="22"/>
-          <w:szCs w:val="22"/>
-        </w:rPr>
-      </w:pPr>
-      <w:bookmarkStart w:id="3" w:name="_Toc161399734"/>
-      <w:r>
-        <w:rPr>
-          <w:rFonts w:eastAsiaTheme="minorHAnsi" w:cs="Calibri"/>
-          <w:color w:val="auto"/>
-          <w:sz w:val="22"/>
-          <w:szCs w:val="22"/>
-        </w:rPr>
+      </w:pPr>
+      <w:r>
         <w:t>Easy to use</w:t>
       </w:r>
     </w:p>
     <w:p>
       <w:pPr>
-        <w:pStyle w:val="Ttulo3"/>
+        <w:pStyle w:val="Prrafodelista"/>
         <w:numPr>
           <w:ilvl w:val="0"/>
-          <w:numId w:val="9"/>
+          <w:numId w:val="16"/>
         </w:numPr>
-        <w:rPr>
-          <w:rFonts w:eastAsiaTheme="minorHAnsi" w:cs="Calibri"/>
-          <w:color w:val="auto"/>
-          <w:sz w:val="22"/>
-          <w:szCs w:val="22"/>
-        </w:rPr>
-      </w:pPr>
-      <w:r>
-        <w:rPr>
-          <w:rFonts w:eastAsiaTheme="minorHAnsi" w:cs="Calibri"/>
-          <w:color w:val="auto"/>
-          <w:sz w:val="22"/>
-          <w:szCs w:val="22"/>
-        </w:rPr>
-        <w:t>Intuitive interface with no "</w:t>
-      </w:r>
-      <w:r>
-        <w:rPr>
-          <w:rFonts w:eastAsiaTheme="minorHAnsi" w:cs="Calibri"/>
-          <w:color w:val="auto"/>
-          <w:sz w:val="22"/>
-          <w:szCs w:val="22"/>
-        </w:rPr>
-        <w:t>extra</w:t>
-      </w:r>
-      <w:r>
-        <w:rPr>
-          <w:rFonts w:eastAsiaTheme="minorHAnsi" w:cs="Calibri"/>
-          <w:color w:val="auto"/>
-          <w:sz w:val="22"/>
-          <w:szCs w:val="22"/>
-        </w:rPr>
-        <w:t>" features</w:t>
+      </w:pPr>
+      <w:r>
+        <w:t>Intuitive interface with no "extra" features</w:t>
       </w:r>
     </w:p>
     <w:p>
       <w:pPr>
-        <w:pStyle w:val="Ttulo3"/>
+        <w:pStyle w:val="Prrafodelista"/>
         <w:numPr>
           <w:ilvl w:val="0"/>
-          <w:numId w:val="9"/>
+          <w:numId w:val="16"/>
         </w:numPr>
-        <w:rPr>
-          <w:rFonts w:eastAsiaTheme="minorHAnsi" w:cs="Calibri"/>
-          <w:color w:val="auto"/>
-          <w:sz w:val="22"/>
-          <w:szCs w:val="22"/>
-        </w:rPr>
-      </w:pPr>
-      <w:r>
-        <w:rPr>
-          <w:rFonts w:eastAsiaTheme="minorHAnsi" w:cs="Calibri"/>
-          <w:color w:val="auto"/>
-          <w:sz w:val="22"/>
-          <w:szCs w:val="22"/>
-        </w:rPr>
+      </w:pPr>
+      <w:r>
         <w:t>Fast response from the system</w:t>
       </w:r>
     </w:p>
     <w:p>
       <w:pPr>
-        <w:pStyle w:val="Ttulo3"/>
+        <w:pStyle w:val="Prrafodelista"/>
         <w:numPr>
           <w:ilvl w:val="0"/>
-          <w:numId w:val="9"/>
+          <w:numId w:val="16"/>
         </w:numPr>
-        <w:rPr>
-          <w:rFonts w:eastAsiaTheme="minorHAnsi" w:cs="Calibri"/>
-          <w:color w:val="auto"/>
-          <w:sz w:val="22"/>
-          <w:szCs w:val="22"/>
-        </w:rPr>
-      </w:pPr>
-      <w:r>
-        <w:rPr>
-          <w:rFonts w:eastAsiaTheme="minorHAnsi" w:cs="Calibri"/>
-          <w:color w:val="auto"/>
-          <w:sz w:val="22"/>
-          <w:szCs w:val="22"/>
-        </w:rPr>
+      </w:pPr>
+      <w:r>
         <w:t>Good user experience</w:t>
       </w:r>
     </w:p>
     <w:p>
       <w:pPr>
-        <w:pStyle w:val="Ttulo3"/>
+        <w:pStyle w:val="Prrafodelista"/>
         <w:numPr>
           <w:ilvl w:val="0"/>
-          <w:numId w:val="9"/>
+          <w:numId w:val="16"/>
         </w:numPr>
-        <w:rPr>
-          <w:rFonts w:eastAsiaTheme="minorHAnsi" w:cs="Calibri"/>
-          <w:color w:val="auto"/>
-          <w:sz w:val="22"/>
-          <w:szCs w:val="22"/>
-        </w:rPr>
-      </w:pPr>
-      <w:r>
-        <w:rPr>
-          <w:rFonts w:eastAsiaTheme="minorHAnsi" w:cs="Calibri"/>
-          <w:color w:val="auto"/>
-          <w:sz w:val="22"/>
-          <w:szCs w:val="22"/>
-        </w:rPr>
+      </w:pPr>
+      <w:r>
         <w:t>Attractive and modern design</w:t>
       </w:r>
     </w:p>
-    <w:bookmarkEnd w:id="3"/>
     <w:p>
       <w:pPr>
         <w:pStyle w:val="Ttulo3"/>
@@ -2206,6 +2331,7 @@
           <w:rFonts w:cs="Calibri"/>
         </w:rPr>
       </w:pPr>
+      <w:bookmarkStart w:id="1" w:name="_Toc164865262"/>
       <w:r>
         <w:rPr>
           <w:rFonts w:cs="Calibri"/>
@@ -2218,22 +2344,17 @@
         </w:rPr>
         <w:t xml:space="preserve"> goals</w:t>
       </w:r>
+      <w:bookmarkEnd w:id="1"/>
     </w:p>
     <w:p>
       <w:pPr>
         <w:pStyle w:val="Prrafodelista"/>
         <w:numPr>
           <w:ilvl w:val="0"/>
-          <w:numId w:val="12"/>
+          <w:numId w:val="17"/>
         </w:numPr>
-        <w:rPr>
-          <w:rFonts w:cs="Calibri"/>
-        </w:rPr>
-      </w:pPr>
-      <w:r>
-        <w:rPr>
-          <w:rFonts w:cs="Calibri"/>
-        </w:rPr>
+      </w:pPr>
+      <w:r>
         <w:t>High Scalability</w:t>
       </w:r>
     </w:p>
@@ -2242,16 +2363,10 @@
         <w:pStyle w:val="Prrafodelista"/>
         <w:numPr>
           <w:ilvl w:val="0"/>
-          <w:numId w:val="12"/>
+          <w:numId w:val="17"/>
         </w:numPr>
-        <w:rPr>
-          <w:rFonts w:cs="Calibri"/>
-        </w:rPr>
-      </w:pPr>
-      <w:r>
-        <w:rPr>
-          <w:rFonts w:cs="Calibri"/>
-        </w:rPr>
+      </w:pPr>
+      <w:r>
         <w:t>Multiplatform System</w:t>
       </w:r>
     </w:p>
@@ -2260,16 +2375,10 @@
         <w:pStyle w:val="Prrafodelista"/>
         <w:numPr>
           <w:ilvl w:val="0"/>
-          <w:numId w:val="12"/>
+          <w:numId w:val="17"/>
         </w:numPr>
-        <w:rPr>
-          <w:rFonts w:cs="Calibri"/>
-        </w:rPr>
-      </w:pPr>
-      <w:r>
-        <w:rPr>
-          <w:rFonts w:cs="Calibri"/>
-        </w:rPr>
+      </w:pPr>
+      <w:r>
         <w:t>Security</w:t>
       </w:r>
     </w:p>
@@ -2278,22 +2387,13 @@
         <w:pStyle w:val="Prrafodelista"/>
         <w:numPr>
           <w:ilvl w:val="0"/>
-          <w:numId w:val="12"/>
+          <w:numId w:val="17"/>
         </w:numPr>
-        <w:rPr>
-          <w:rFonts w:cs="Calibri"/>
-        </w:rPr>
-      </w:pPr>
-      <w:r>
-        <w:rPr>
-          <w:rFonts w:cs="Calibri"/>
-        </w:rPr>
+      </w:pPr>
+      <w:r>
         <w:t>Data Privacy</w:t>
       </w:r>
       <w:r>
-        <w:rPr>
-          <w:rFonts w:cs="Calibri"/>
-        </w:rPr>
         <w:br w:type="page"/>
       </w:r>
     </w:p>
@@ -2301,10 +2401,12 @@
       <w:pPr>
         <w:pStyle w:val="Ttulo2"/>
       </w:pPr>
+      <w:bookmarkStart w:id="2" w:name="_Toc164865263"/>
       <w:r>
         <w:lastRenderedPageBreak/>
         <w:t>Personal Motivation</w:t>
       </w:r>
+      <w:bookmarkEnd w:id="2"/>
     </w:p>
     <w:p>
       <w:r>
@@ -2396,14 +2498,10 @@
       <w:pPr>
         <w:pStyle w:val="Ttulo1"/>
       </w:pPr>
-      <w:bookmarkStart w:id="4" w:name="_Toc161399736"/>
-      <w:proofErr w:type="spellStart"/>
       <w:r>
         <w:lastRenderedPageBreak/>
-        <w:t>Planificació</w:t>
-      </w:r>
-      <w:bookmarkEnd w:id="4"/>
-      <w:proofErr w:type="spellEnd"/>
+        <w:t>Planification</w:t>
+      </w:r>
     </w:p>
     <w:p>
       <w:pPr>
@@ -2413,21 +2511,11 @@
           <w:numId w:val="2"/>
         </w:numPr>
       </w:pPr>
-      <w:bookmarkStart w:id="5" w:name="_Toc161399737"/>
-      <w:proofErr w:type="spellStart"/>
-      <w:r>
-        <w:t>Anàlisi</w:t>
-      </w:r>
-      <w:proofErr w:type="spellEnd"/>
-      <w:r>
-        <w:t xml:space="preserve"> de </w:t>
-      </w:r>
-      <w:proofErr w:type="spellStart"/>
-      <w:r>
-        <w:t>competència</w:t>
-      </w:r>
-      <w:bookmarkEnd w:id="5"/>
-      <w:proofErr w:type="spellEnd"/>
+      <w:bookmarkStart w:id="3" w:name="_Toc164865265"/>
+      <w:r>
+        <w:t>Anàlisi de competència</w:t>
+      </w:r>
+      <w:bookmarkEnd w:id="3"/>
     </w:p>
     <w:p>
       <w:pPr>
@@ -2437,11 +2525,11 @@
           <w:numId w:val="2"/>
         </w:numPr>
       </w:pPr>
-      <w:bookmarkStart w:id="6" w:name="_Toc161399738"/>
+      <w:bookmarkStart w:id="4" w:name="_Toc164865266"/>
       <w:r>
         <w:t>DAFO</w:t>
       </w:r>
-      <w:bookmarkEnd w:id="6"/>
+      <w:bookmarkEnd w:id="4"/>
     </w:p>
     <w:p>
       <w:pPr>
@@ -2451,18 +2539,16 @@
           <w:numId w:val="2"/>
         </w:numPr>
       </w:pPr>
-      <w:bookmarkStart w:id="7" w:name="_Toc161399739"/>
-      <w:proofErr w:type="spellStart"/>
-      <w:r>
-        <w:t>Diagrama</w:t>
-      </w:r>
-      <w:proofErr w:type="spellEnd"/>
-      <w:r>
-        <w:t xml:space="preserve"> de GANTT</w:t>
-      </w:r>
-      <w:bookmarkEnd w:id="7"/>
+      <w:bookmarkStart w:id="5" w:name="_Toc164865267"/>
+      <w:r>
+        <w:t>GANTT</w:t>
+      </w:r>
+      <w:bookmarkEnd w:id="5"/>
       <w:r>
         <w:t xml:space="preserve"> </w:t>
+      </w:r>
+      <w:r>
+        <w:t>Diagram</w:t>
       </w:r>
     </w:p>
     <w:p/>
@@ -2470,9 +2556,11 @@
       <w:pPr>
         <w:pStyle w:val="Ttulo1"/>
       </w:pPr>
+      <w:bookmarkStart w:id="6" w:name="_Toc164865268"/>
       <w:r>
         <w:t>The project</w:t>
       </w:r>
+      <w:bookmarkEnd w:id="6"/>
     </w:p>
     <w:p>
       <w:r>
@@ -2492,16 +2580,11 @@
           <w:numId w:val="2"/>
         </w:numPr>
       </w:pPr>
-      <w:bookmarkStart w:id="8" w:name="_Toc161399741"/>
-      <w:proofErr w:type="gramStart"/>
-      <w:r>
-        <w:t>VPS(</w:t>
-      </w:r>
-      <w:proofErr w:type="gramEnd"/>
-      <w:r>
-        <w:t>Virtual Private Server)</w:t>
-      </w:r>
-      <w:bookmarkEnd w:id="8"/>
+      <w:bookmarkStart w:id="7" w:name="_Toc164865269"/>
+      <w:r>
+        <w:t>VPS(Virtual Private Server)</w:t>
+      </w:r>
+      <w:bookmarkEnd w:id="7"/>
     </w:p>
     <w:p>
       <w:r>
@@ -2550,11 +2633,11 @@
           <w:numId w:val="2"/>
         </w:numPr>
       </w:pPr>
-      <w:bookmarkStart w:id="9" w:name="_Toc161399742"/>
+      <w:bookmarkStart w:id="8" w:name="_Toc164865270"/>
       <w:r>
         <w:t>Hostinger</w:t>
       </w:r>
-      <w:bookmarkEnd w:id="9"/>
+      <w:bookmarkEnd w:id="8"/>
     </w:p>
     <w:p>
       <w:r>
@@ -2574,22 +2657,15 @@
           <w:numId w:val="2"/>
         </w:numPr>
       </w:pPr>
-      <w:bookmarkStart w:id="10" w:name="_Toc161399743"/>
-      <w:proofErr w:type="spellStart"/>
+      <w:bookmarkStart w:id="9" w:name="_Toc164865271"/>
       <w:r>
         <w:t>Ionos</w:t>
       </w:r>
-      <w:bookmarkEnd w:id="10"/>
-      <w:proofErr w:type="spellEnd"/>
+      <w:bookmarkEnd w:id="9"/>
     </w:p>
     <w:p>
-      <w:proofErr w:type="spellStart"/>
-      <w:r>
-        <w:t>Ionos</w:t>
-      </w:r>
-      <w:proofErr w:type="spellEnd"/>
-      <w:r>
-        <w:t xml:space="preserve"> is a reliable option for companies seeking hosting and web creation services. They offer a package with 2 vCPU cores, 2GB of RAM, and 80GB of SSD storage along with unlimited traffic up to 1GB/s. </w:t>
+      <w:r>
+        <w:t xml:space="preserve">Ionos is a reliable option for companies seeking hosting and web creation services. They offer a package with 2 vCPU cores, 2GB of RAM, and 80GB of SSD storage along with unlimited traffic up to 1GB/s. </w:t>
       </w:r>
     </w:p>
     <w:p>
@@ -2606,12 +2682,12 @@
           <w:numId w:val="2"/>
         </w:numPr>
       </w:pPr>
-      <w:bookmarkStart w:id="11" w:name="_Toc161399744"/>
+      <w:bookmarkStart w:id="10" w:name="_Toc164865272"/>
       <w:r>
         <w:lastRenderedPageBreak/>
         <w:t>Piensa Solutions</w:t>
       </w:r>
-      <w:bookmarkEnd w:id="11"/>
+      <w:bookmarkEnd w:id="10"/>
     </w:p>
     <w:p>
       <w:r>
@@ -2643,14 +2719,12 @@
         <w:rPr>
           <w:b/>
           <w:bCs/>
-          <w:lang w:val="es-ES"/>
         </w:rPr>
       </w:pPr>
       <w:r>
         <w:rPr>
           <w:b/>
           <w:bCs/>
-          <w:lang w:val="es-ES"/>
         </w:rPr>
         <w:t>VPS M</w:t>
       </w:r>
@@ -2678,11 +2752,11 @@
           <w:numId w:val="2"/>
         </w:numPr>
       </w:pPr>
-      <w:bookmarkStart w:id="12" w:name="_Toc161399745"/>
+      <w:bookmarkStart w:id="11" w:name="_Toc164865273"/>
       <w:r>
         <w:t>Backend</w:t>
       </w:r>
-      <w:bookmarkEnd w:id="12"/>
+      <w:bookmarkEnd w:id="11"/>
     </w:p>
     <w:p>
       <w:r>
@@ -2693,11 +2767,9 @@
       <w:r>
         <w:t xml:space="preserve">Python is widely recognized as a leading language in the field of artificial intelligence. Utilizing my existing knowledge of this language and the tools I have already </w:t>
       </w:r>
-      <w:proofErr w:type="gramStart"/>
-      <w:r>
-        <w:t>used,</w:t>
-      </w:r>
-      <w:proofErr w:type="gramEnd"/>
+      <w:r>
+        <w:t>used;</w:t>
+      </w:r>
       <w:r>
         <w:t xml:space="preserve"> I believe it would be advantageous to avoid the need to learn a new language and libraries for information processing.</w:t>
       </w:r>
@@ -2718,103 +2790,21 @@
           <w:color w:val="FF0000"/>
           <w:lang w:val="es-ES"/>
         </w:rPr>
-        <w:t xml:space="preserve">SELCCIONAR </w:t>
-      </w:r>
-      <w:proofErr w:type="gramStart"/>
+        <w:t xml:space="preserve">SELCCIONAR FASTAPI  </w:t>
+      </w:r>
       <w:r>
         <w:rPr>
           <w:color w:val="FF0000"/>
           <w:lang w:val="es-ES"/>
         </w:rPr>
-        <w:t xml:space="preserve">FASTAPI  </w:t>
-      </w:r>
-      <w:proofErr w:type="spellStart"/>
+        <w:t xml:space="preserve">com framework per construir </w:t>
+      </w:r>
       <w:r>
         <w:rPr>
           <w:color w:val="FF0000"/>
           <w:lang w:val="es-ES"/>
         </w:rPr>
-        <w:t>com</w:t>
-      </w:r>
-      <w:proofErr w:type="spellEnd"/>
-      <w:proofErr w:type="gramEnd"/>
-      <w:r>
-        <w:rPr>
-          <w:color w:val="FF0000"/>
-          <w:lang w:val="es-ES"/>
-        </w:rPr>
-        <w:t xml:space="preserve"> </w:t>
-      </w:r>
-      <w:proofErr w:type="spellStart"/>
-      <w:r>
-        <w:rPr>
-          <w:color w:val="FF0000"/>
-          <w:lang w:val="es-ES"/>
-        </w:rPr>
-        <w:t>framework</w:t>
-      </w:r>
-      <w:proofErr w:type="spellEnd"/>
-      <w:r>
-        <w:rPr>
-          <w:color w:val="FF0000"/>
-          <w:lang w:val="es-ES"/>
-        </w:rPr>
-        <w:t xml:space="preserve"> per construir </w:t>
-      </w:r>
-      <w:r>
-        <w:rPr>
-          <w:color w:val="FF0000"/>
-          <w:lang w:val="es-ES"/>
-        </w:rPr>
-        <w:t xml:space="preserve">les </w:t>
-      </w:r>
-      <w:proofErr w:type="spellStart"/>
-      <w:r>
-        <w:rPr>
-          <w:color w:val="FF0000"/>
-          <w:lang w:val="es-ES"/>
-        </w:rPr>
-        <w:t>peticions</w:t>
-      </w:r>
-      <w:proofErr w:type="spellEnd"/>
-      <w:r>
-        <w:rPr>
-          <w:color w:val="FF0000"/>
-          <w:lang w:val="es-ES"/>
-        </w:rPr>
-        <w:t xml:space="preserve"> que es </w:t>
-      </w:r>
-      <w:proofErr w:type="spellStart"/>
-      <w:r>
-        <w:rPr>
-          <w:color w:val="FF0000"/>
-          <w:lang w:val="es-ES"/>
-        </w:rPr>
-        <w:t>realitzaran</w:t>
-      </w:r>
-      <w:proofErr w:type="spellEnd"/>
-      <w:r>
-        <w:rPr>
-          <w:color w:val="FF0000"/>
-          <w:lang w:val="es-ES"/>
-        </w:rPr>
-        <w:t xml:space="preserve"> des del </w:t>
-      </w:r>
-      <w:proofErr w:type="spellStart"/>
-      <w:r>
-        <w:rPr>
-          <w:color w:val="FF0000"/>
-          <w:lang w:val="es-ES"/>
-        </w:rPr>
-        <w:t>frontend</w:t>
-      </w:r>
-      <w:proofErr w:type="spellEnd"/>
-      <w:r>
-        <w:rPr>
-          <w:color w:val="FF0000"/>
-          <w:lang w:val="es-ES"/>
-        </w:rPr>
-        <w:t>.</w:t>
+        <w:t>les peticions que es realitzaran des del frontend.</w:t>
       </w:r>
     </w:p>
     <w:p>
@@ -2825,11 +2815,11 @@
           <w:numId w:val="2"/>
         </w:numPr>
       </w:pPr>
-      <w:bookmarkStart w:id="13" w:name="_Toc161399746"/>
+      <w:bookmarkStart w:id="12" w:name="_Toc164865274"/>
       <w:r>
         <w:t>Frontend</w:t>
       </w:r>
-      <w:bookmarkEnd w:id="13"/>
+      <w:bookmarkEnd w:id="12"/>
     </w:p>
     <w:p>
       <w:r>
@@ -2839,15 +2829,7 @@
         <w:t xml:space="preserve"> </w:t>
       </w:r>
       <w:r>
-        <w:t xml:space="preserve">although is not frontend oriented and </w:t>
-      </w:r>
-      <w:proofErr w:type="spellStart"/>
-      <w:r>
-        <w:t>NextJS</w:t>
-      </w:r>
-      <w:proofErr w:type="spellEnd"/>
-      <w:r>
-        <w:t xml:space="preserve"> which I </w:t>
+        <w:t xml:space="preserve">although is not frontend oriented and NextJS which I </w:t>
       </w:r>
       <w:r>
         <w:t>had a little approach at the hackathons.</w:t>
@@ -2855,15 +2837,7 @@
     </w:p>
     <w:p>
       <w:r>
-        <w:t xml:space="preserve">Talking with Jordi </w:t>
-      </w:r>
-      <w:proofErr w:type="spellStart"/>
-      <w:r>
-        <w:t>Agost</w:t>
-      </w:r>
-      <w:proofErr w:type="spellEnd"/>
-      <w:r>
-        <w:t>, my tutor, he recommended me to take a look at VUE, which is a JavaScript framework.</w:t>
+        <w:t>Talking with Jordi Agost, my tutor, he recommended me to take a look at VUE, which is a JavaScript framework.</w:t>
       </w:r>
     </w:p>
     <w:p>
@@ -2874,10 +2848,12 @@
           <w:numId w:val="2"/>
         </w:numPr>
       </w:pPr>
+      <w:bookmarkStart w:id="13" w:name="_Toc164865275"/>
       <w:r>
         <w:lastRenderedPageBreak/>
         <w:t>Database</w:t>
       </w:r>
+      <w:bookmarkEnd w:id="13"/>
     </w:p>
     <w:p>
       <w:r>
@@ -2892,7 +2868,7 @@
           <w:numId w:val="2"/>
         </w:numPr>
       </w:pPr>
-      <w:bookmarkStart w:id="14" w:name="_Toc161399748"/>
+      <w:bookmarkStart w:id="14" w:name="_Toc164865276"/>
       <w:r>
         <w:t>Docker</w:t>
       </w:r>
@@ -2911,14 +2887,14 @@
           <w:numId w:val="2"/>
         </w:numPr>
       </w:pPr>
-      <w:bookmarkStart w:id="15" w:name="_Toc161399749"/>
+      <w:bookmarkStart w:id="15" w:name="_Toc164865277"/>
       <w:r>
         <w:t>A</w:t>
       </w:r>
+      <w:r>
+        <w:t>dvantages</w:t>
+      </w:r>
       <w:bookmarkEnd w:id="15"/>
-      <w:r>
-        <w:t>dvantages</w:t>
-      </w:r>
     </w:p>
     <w:p>
       <w:pPr>
@@ -3024,9 +3000,11 @@
           <w:numId w:val="2"/>
         </w:numPr>
       </w:pPr>
+      <w:bookmarkStart w:id="16" w:name="_Toc164865278"/>
       <w:r>
         <w:t>Drawbacks</w:t>
       </w:r>
+      <w:bookmarkEnd w:id="16"/>
     </w:p>
     <w:p>
       <w:pPr>
@@ -3100,13 +3078,15 @@
           <w:numId w:val="2"/>
         </w:numPr>
       </w:pPr>
+      <w:bookmarkStart w:id="17" w:name="_Toc164865279"/>
       <w:r>
         <w:t>Diagram of operation</w:t>
       </w:r>
+      <w:bookmarkEnd w:id="17"/>
     </w:p>
     <w:p>
       <w:r>
-        <w:t>The user will log in to our portal, from where he/she can manually enter the training data to be processed and select the images scanned from the first and second pages.</w:t>
+        <w:t>The user will log in to our portal, from where he/she can manually enter the data to be processed and select the images scanned from the first and second pages.</w:t>
       </w:r>
     </w:p>
     <w:p>
@@ -3114,6 +3094,9 @@
         <w:t>Once the user has selected the files, the system processes them, this process is:</w:t>
       </w:r>
       <w:r>
+        <w:rPr>
+          <w:noProof/>
+        </w:rPr>
         <w:drawing>
           <wp:inline distT="0" distB="0" distL="0" distR="0" wp14:anchorId="6D0B2B56" wp14:editId="5DE43CDF">
             <wp:extent cx="5400040" cy="1350010"/>
@@ -3142,6 +3125,9 @@
         <w:t>Different steps are taken for each answer contour:</w:t>
       </w:r>
       <w:r>
+        <w:rPr>
+          <w:noProof/>
+        </w:rPr>
         <w:drawing>
           <wp:inline distT="0" distB="0" distL="0" distR="0" wp14:anchorId="794B2667" wp14:editId="15CA8209">
             <wp:extent cx="5400040" cy="1245235"/>
@@ -3165,173 +3151,18 @@
           <w:numId w:val="2"/>
         </w:numPr>
       </w:pPr>
+      <w:bookmarkStart w:id="18" w:name="_Toc164865280"/>
       <w:r>
         <w:t>OpenCV</w:t>
       </w:r>
+      <w:bookmarkEnd w:id="18"/>
     </w:p>
     <w:p>
       <w:r>
-        <w:t xml:space="preserve">Per </w:t>
-      </w:r>
-      <w:proofErr w:type="spellStart"/>
-      <w:r>
-        <w:t>poder</w:t>
-      </w:r>
-      <w:proofErr w:type="spellEnd"/>
-      <w:r>
-        <w:t xml:space="preserve"> </w:t>
-      </w:r>
-      <w:proofErr w:type="spellStart"/>
-      <w:r>
-        <w:t>endinsar</w:t>
-      </w:r>
-      <w:proofErr w:type="spellEnd"/>
-      <w:r>
-        <w:t xml:space="preserve">-se </w:t>
-      </w:r>
-      <w:proofErr w:type="spellStart"/>
-      <w:r>
-        <w:t>dintre</w:t>
-      </w:r>
-      <w:proofErr w:type="spellEnd"/>
-      <w:r>
-        <w:t xml:space="preserve"> de </w:t>
-      </w:r>
-      <w:proofErr w:type="spellStart"/>
-      <w:r>
-        <w:t>l’anàlisi</w:t>
-      </w:r>
-      <w:proofErr w:type="spellEnd"/>
-      <w:r>
-        <w:t xml:space="preserve"> </w:t>
-      </w:r>
-      <w:proofErr w:type="spellStart"/>
-      <w:r>
-        <w:t>i</w:t>
-      </w:r>
-      <w:proofErr w:type="spellEnd"/>
-      <w:r>
-        <w:t xml:space="preserve"> </w:t>
-      </w:r>
-      <w:proofErr w:type="spellStart"/>
-      <w:r>
-        <w:t>transformació</w:t>
-      </w:r>
-      <w:proofErr w:type="spellEnd"/>
-      <w:r>
-        <w:t xml:space="preserve"> </w:t>
-      </w:r>
-      <w:proofErr w:type="spellStart"/>
-      <w:r>
-        <w:t>d’imatges</w:t>
-      </w:r>
-      <w:proofErr w:type="spellEnd"/>
-      <w:r>
-        <w:t xml:space="preserve"> </w:t>
-      </w:r>
-      <w:proofErr w:type="spellStart"/>
-      <w:r>
-        <w:t>amb</w:t>
-      </w:r>
-      <w:proofErr w:type="spellEnd"/>
-      <w:r>
-        <w:t xml:space="preserve"> OpenCV </w:t>
-      </w:r>
-      <w:proofErr w:type="spellStart"/>
-      <w:r>
-        <w:t>explicaré</w:t>
-      </w:r>
-      <w:proofErr w:type="spellEnd"/>
-      <w:r>
-        <w:t xml:space="preserve"> que </w:t>
-      </w:r>
-      <w:proofErr w:type="spellStart"/>
-      <w:r>
-        <w:t>és</w:t>
-      </w:r>
-      <w:proofErr w:type="spellEnd"/>
-      <w:r>
-        <w:t xml:space="preserve"> </w:t>
-      </w:r>
-      <w:proofErr w:type="spellStart"/>
-      <w:r>
-        <w:t>aquesta</w:t>
-      </w:r>
-      <w:proofErr w:type="spellEnd"/>
-      <w:r>
-        <w:t xml:space="preserve"> </w:t>
-      </w:r>
-      <w:proofErr w:type="spellStart"/>
-      <w:r>
-        <w:t>llibreria</w:t>
-      </w:r>
-      <w:proofErr w:type="spellEnd"/>
-      <w:r>
-        <w:t xml:space="preserve"> </w:t>
-      </w:r>
-      <w:proofErr w:type="spellStart"/>
-      <w:r>
-        <w:t>i</w:t>
-      </w:r>
-      <w:proofErr w:type="spellEnd"/>
-      <w:r>
-        <w:t xml:space="preserve"> per </w:t>
-      </w:r>
-      <w:proofErr w:type="spellStart"/>
-      <w:r>
-        <w:t>què</w:t>
-      </w:r>
-      <w:proofErr w:type="spellEnd"/>
-      <w:r>
-        <w:t xml:space="preserve"> </w:t>
-      </w:r>
-      <w:proofErr w:type="spellStart"/>
-      <w:r>
-        <w:t>considero</w:t>
-      </w:r>
-      <w:proofErr w:type="spellEnd"/>
-      <w:r>
-        <w:t xml:space="preserve"> que </w:t>
-      </w:r>
-      <w:proofErr w:type="spellStart"/>
-      <w:r>
-        <w:t>és</w:t>
-      </w:r>
-      <w:proofErr w:type="spellEnd"/>
-      <w:r>
-        <w:t xml:space="preserve"> la </w:t>
-      </w:r>
-      <w:proofErr w:type="spellStart"/>
-      <w:r>
-        <w:t>millor</w:t>
-      </w:r>
-      <w:proofErr w:type="spellEnd"/>
-      <w:r>
-        <w:t xml:space="preserve"> </w:t>
-      </w:r>
-      <w:proofErr w:type="spellStart"/>
-      <w:r>
-        <w:t>opció</w:t>
-      </w:r>
-      <w:proofErr w:type="spellEnd"/>
-      <w:r>
-        <w:t xml:space="preserve"> pel </w:t>
-      </w:r>
-      <w:proofErr w:type="spellStart"/>
-      <w:r>
-        <w:t>nostre</w:t>
-      </w:r>
-      <w:proofErr w:type="spellEnd"/>
-      <w:r>
-        <w:t xml:space="preserve"> </w:t>
-      </w:r>
-      <w:proofErr w:type="spellStart"/>
-      <w:r>
-        <w:t>cas</w:t>
-      </w:r>
-      <w:proofErr w:type="spellEnd"/>
-      <w:r>
-        <w:t>.</w:t>
+        <w:t>For those operations, I’m g</w:t>
+      </w:r>
+      <w:r>
+        <w:t>oing to be using OpenCV, which is a open source library</w:t>
       </w:r>
     </w:p>
     <w:p>
@@ -3360,6 +3191,7 @@
       <w:pPr>
         <w:pStyle w:val="Ttulo1"/>
       </w:pPr>
+      <w:bookmarkStart w:id="19" w:name="_Toc164865281"/>
       <w:r>
         <w:lastRenderedPageBreak/>
         <w:t>Web</w:t>
@@ -3370,6 +3202,7 @@
       <w:r>
         <w:t>ography</w:t>
       </w:r>
+      <w:bookmarkEnd w:id="19"/>
     </w:p>
     <w:sectPr>
       <w:pgSz w:w="11906" w:h="16838"/>
@@ -3722,6 +3555,119 @@
     </w:lvl>
   </w:abstractNum>
   <w:abstractNum w:abstractNumId="3" w15:restartNumberingAfterBreak="0">
+    <w:nsid w:val="13FE2D18"/>
+    <w:multiLevelType w:val="hybridMultilevel"/>
+    <w:tmpl w:val="68E8022C"/>
+    <w:lvl w:ilvl="0" w:tplc="04090001">
+      <w:start w:val="1"/>
+      <w:numFmt w:val="bullet"/>
+      <w:lvlText w:val=""/>
+      <w:lvlJc w:val="left"/>
+      <w:pPr>
+        <w:ind w:left="720" w:hanging="360"/>
+      </w:pPr>
+      <w:rPr>
+        <w:rFonts w:ascii="Symbol" w:hAnsi="Symbol" w:hint="default"/>
+      </w:rPr>
+    </w:lvl>
+    <w:lvl w:ilvl="1" w:tplc="04090003" w:tentative="1">
+      <w:start w:val="1"/>
+      <w:numFmt w:val="bullet"/>
+      <w:lvlText w:val="o"/>
+      <w:lvlJc w:val="left"/>
+      <w:pPr>
+        <w:ind w:left="1440" w:hanging="360"/>
+      </w:pPr>
+      <w:rPr>
+        <w:rFonts w:ascii="Courier New" w:hAnsi="Courier New" w:cs="Courier New" w:hint="default"/>
+      </w:rPr>
+    </w:lvl>
+    <w:lvl w:ilvl="2" w:tplc="04090005" w:tentative="1">
+      <w:start w:val="1"/>
+      <w:numFmt w:val="bullet"/>
+      <w:lvlText w:val=""/>
+      <w:lvlJc w:val="left"/>
+      <w:pPr>
+        <w:ind w:left="2160" w:hanging="360"/>
+      </w:pPr>
+      <w:rPr>
+        <w:rFonts w:ascii="Wingdings" w:hAnsi="Wingdings" w:hint="default"/>
+      </w:rPr>
+    </w:lvl>
+    <w:lvl w:ilvl="3" w:tplc="04090001" w:tentative="1">
+      <w:start w:val="1"/>
+      <w:numFmt w:val="bullet"/>
+      <w:lvlText w:val=""/>
+      <w:lvlJc w:val="left"/>
+      <w:pPr>
+        <w:ind w:left="2880" w:hanging="360"/>
+      </w:pPr>
+      <w:rPr>
+        <w:rFonts w:ascii="Symbol" w:hAnsi="Symbol" w:hint="default"/>
+      </w:rPr>
+    </w:lvl>
+    <w:lvl w:ilvl="4" w:tplc="04090003" w:tentative="1">
+      <w:start w:val="1"/>
+      <w:numFmt w:val="bullet"/>
+      <w:lvlText w:val="o"/>
+      <w:lvlJc w:val="left"/>
+      <w:pPr>
+        <w:ind w:left="3600" w:hanging="360"/>
+      </w:pPr>
+      <w:rPr>
+        <w:rFonts w:ascii="Courier New" w:hAnsi="Courier New" w:cs="Courier New" w:hint="default"/>
+      </w:rPr>
+    </w:lvl>
+    <w:lvl w:ilvl="5" w:tplc="04090005" w:tentative="1">
+      <w:start w:val="1"/>
+      <w:numFmt w:val="bullet"/>
+      <w:lvlText w:val=""/>
+      <w:lvlJc w:val="left"/>
+      <w:pPr>
+        <w:ind w:left="4320" w:hanging="360"/>
+      </w:pPr>
+      <w:rPr>
+        <w:rFonts w:ascii="Wingdings" w:hAnsi="Wingdings" w:hint="default"/>
+      </w:rPr>
+    </w:lvl>
+    <w:lvl w:ilvl="6" w:tplc="04090001" w:tentative="1">
+      <w:start w:val="1"/>
+      <w:numFmt w:val="bullet"/>
+      <w:lvlText w:val=""/>
+      <w:lvlJc w:val="left"/>
+      <w:pPr>
+        <w:ind w:left="5040" w:hanging="360"/>
+      </w:pPr>
+      <w:rPr>
+        <w:rFonts w:ascii="Symbol" w:hAnsi="Symbol" w:hint="default"/>
+      </w:rPr>
+    </w:lvl>
+    <w:lvl w:ilvl="7" w:tplc="04090003" w:tentative="1">
+      <w:start w:val="1"/>
+      <w:numFmt w:val="bullet"/>
+      <w:lvlText w:val="o"/>
+      <w:lvlJc w:val="left"/>
+      <w:pPr>
+        <w:ind w:left="5760" w:hanging="360"/>
+      </w:pPr>
+      <w:rPr>
+        <w:rFonts w:ascii="Courier New" w:hAnsi="Courier New" w:cs="Courier New" w:hint="default"/>
+      </w:rPr>
+    </w:lvl>
+    <w:lvl w:ilvl="8" w:tplc="04090005" w:tentative="1">
+      <w:start w:val="1"/>
+      <w:numFmt w:val="bullet"/>
+      <w:lvlText w:val=""/>
+      <w:lvlJc w:val="left"/>
+      <w:pPr>
+        <w:ind w:left="6480" w:hanging="360"/>
+      </w:pPr>
+      <w:rPr>
+        <w:rFonts w:ascii="Wingdings" w:hAnsi="Wingdings" w:hint="default"/>
+      </w:rPr>
+    </w:lvl>
+  </w:abstractNum>
+  <w:abstractNum w:abstractNumId="4" w15:restartNumberingAfterBreak="0">
     <w:nsid w:val="152979ED"/>
     <w:multiLevelType w:val="hybridMultilevel"/>
     <w:tmpl w:val="13EED048"/>
@@ -3834,7 +3780,7 @@
       </w:rPr>
     </w:lvl>
   </w:abstractNum>
-  <w:abstractNum w:abstractNumId="4" w15:restartNumberingAfterBreak="0">
+  <w:abstractNum w:abstractNumId="5" w15:restartNumberingAfterBreak="0">
     <w:nsid w:val="1684070D"/>
     <w:multiLevelType w:val="hybridMultilevel"/>
     <w:tmpl w:val="29785288"/>
@@ -3946,7 +3892,120 @@
       </w:rPr>
     </w:lvl>
   </w:abstractNum>
-  <w:abstractNum w:abstractNumId="5" w15:restartNumberingAfterBreak="0">
+  <w:abstractNum w:abstractNumId="6" w15:restartNumberingAfterBreak="0">
+    <w:nsid w:val="24866C43"/>
+    <w:multiLevelType w:val="hybridMultilevel"/>
+    <w:tmpl w:val="386AB6BE"/>
+    <w:lvl w:ilvl="0" w:tplc="04090001">
+      <w:start w:val="1"/>
+      <w:numFmt w:val="bullet"/>
+      <w:lvlText w:val=""/>
+      <w:lvlJc w:val="left"/>
+      <w:pPr>
+        <w:ind w:left="720" w:hanging="360"/>
+      </w:pPr>
+      <w:rPr>
+        <w:rFonts w:ascii="Symbol" w:hAnsi="Symbol" w:hint="default"/>
+      </w:rPr>
+    </w:lvl>
+    <w:lvl w:ilvl="1" w:tplc="04090003" w:tentative="1">
+      <w:start w:val="1"/>
+      <w:numFmt w:val="bullet"/>
+      <w:lvlText w:val="o"/>
+      <w:lvlJc w:val="left"/>
+      <w:pPr>
+        <w:ind w:left="1440" w:hanging="360"/>
+      </w:pPr>
+      <w:rPr>
+        <w:rFonts w:ascii="Courier New" w:hAnsi="Courier New" w:cs="Courier New" w:hint="default"/>
+      </w:rPr>
+    </w:lvl>
+    <w:lvl w:ilvl="2" w:tplc="04090005" w:tentative="1">
+      <w:start w:val="1"/>
+      <w:numFmt w:val="bullet"/>
+      <w:lvlText w:val=""/>
+      <w:lvlJc w:val="left"/>
+      <w:pPr>
+        <w:ind w:left="2160" w:hanging="360"/>
+      </w:pPr>
+      <w:rPr>
+        <w:rFonts w:ascii="Wingdings" w:hAnsi="Wingdings" w:hint="default"/>
+      </w:rPr>
+    </w:lvl>
+    <w:lvl w:ilvl="3" w:tplc="04090001" w:tentative="1">
+      <w:start w:val="1"/>
+      <w:numFmt w:val="bullet"/>
+      <w:lvlText w:val=""/>
+      <w:lvlJc w:val="left"/>
+      <w:pPr>
+        <w:ind w:left="2880" w:hanging="360"/>
+      </w:pPr>
+      <w:rPr>
+        <w:rFonts w:ascii="Symbol" w:hAnsi="Symbol" w:hint="default"/>
+      </w:rPr>
+    </w:lvl>
+    <w:lvl w:ilvl="4" w:tplc="04090003" w:tentative="1">
+      <w:start w:val="1"/>
+      <w:numFmt w:val="bullet"/>
+      <w:lvlText w:val="o"/>
+      <w:lvlJc w:val="left"/>
+      <w:pPr>
+        <w:ind w:left="3600" w:hanging="360"/>
+      </w:pPr>
+      <w:rPr>
+        <w:rFonts w:ascii="Courier New" w:hAnsi="Courier New" w:cs="Courier New" w:hint="default"/>
+      </w:rPr>
+    </w:lvl>
+    <w:lvl w:ilvl="5" w:tplc="04090005" w:tentative="1">
+      <w:start w:val="1"/>
+      <w:numFmt w:val="bullet"/>
+      <w:lvlText w:val=""/>
+      <w:lvlJc w:val="left"/>
+      <w:pPr>
+        <w:ind w:left="4320" w:hanging="360"/>
+      </w:pPr>
+      <w:rPr>
+        <w:rFonts w:ascii="Wingdings" w:hAnsi="Wingdings" w:hint="default"/>
+      </w:rPr>
+    </w:lvl>
+    <w:lvl w:ilvl="6" w:tplc="04090001" w:tentative="1">
+      <w:start w:val="1"/>
+      <w:numFmt w:val="bullet"/>
+      <w:lvlText w:val=""/>
+      <w:lvlJc w:val="left"/>
+      <w:pPr>
+        <w:ind w:left="5040" w:hanging="360"/>
+      </w:pPr>
+      <w:rPr>
+        <w:rFonts w:ascii="Symbol" w:hAnsi="Symbol" w:hint="default"/>
+      </w:rPr>
+    </w:lvl>
+    <w:lvl w:ilvl="7" w:tplc="04090003" w:tentative="1">
+      <w:start w:val="1"/>
+      <w:numFmt w:val="bullet"/>
+      <w:lvlText w:val="o"/>
+      <w:lvlJc w:val="left"/>
+      <w:pPr>
+        <w:ind w:left="5760" w:hanging="360"/>
+      </w:pPr>
+      <w:rPr>
+        <w:rFonts w:ascii="Courier New" w:hAnsi="Courier New" w:cs="Courier New" w:hint="default"/>
+      </w:rPr>
+    </w:lvl>
+    <w:lvl w:ilvl="8" w:tplc="04090005" w:tentative="1">
+      <w:start w:val="1"/>
+      <w:numFmt w:val="bullet"/>
+      <w:lvlText w:val=""/>
+      <w:lvlJc w:val="left"/>
+      <w:pPr>
+        <w:ind w:left="6480" w:hanging="360"/>
+      </w:pPr>
+      <w:rPr>
+        <w:rFonts w:ascii="Wingdings" w:hAnsi="Wingdings" w:hint="default"/>
+      </w:rPr>
+    </w:lvl>
+  </w:abstractNum>
+  <w:abstractNum w:abstractNumId="7" w15:restartNumberingAfterBreak="0">
     <w:nsid w:val="2C2242C3"/>
     <w:multiLevelType w:val="hybridMultilevel"/>
     <w:tmpl w:val="06AEA186"/>
@@ -4059,7 +4118,7 @@
       </w:rPr>
     </w:lvl>
   </w:abstractNum>
-  <w:abstractNum w:abstractNumId="6" w15:restartNumberingAfterBreak="0">
+  <w:abstractNum w:abstractNumId="8" w15:restartNumberingAfterBreak="0">
     <w:nsid w:val="30027503"/>
     <w:multiLevelType w:val="multilevel"/>
     <w:tmpl w:val="7E84185E"/>
@@ -4172,7 +4231,7 @@
       </w:rPr>
     </w:lvl>
   </w:abstractNum>
-  <w:abstractNum w:abstractNumId="7" w15:restartNumberingAfterBreak="0">
+  <w:abstractNum w:abstractNumId="9" w15:restartNumberingAfterBreak="0">
     <w:nsid w:val="57657E7F"/>
     <w:multiLevelType w:val="hybridMultilevel"/>
     <w:tmpl w:val="68A29A54"/>
@@ -4285,7 +4344,7 @@
       </w:rPr>
     </w:lvl>
   </w:abstractNum>
-  <w:abstractNum w:abstractNumId="8" w15:restartNumberingAfterBreak="0">
+  <w:abstractNum w:abstractNumId="10" w15:restartNumberingAfterBreak="0">
     <w:nsid w:val="5FF57F5A"/>
     <w:multiLevelType w:val="hybridMultilevel"/>
     <w:tmpl w:val="721E6122"/>
@@ -4398,7 +4457,7 @@
       </w:rPr>
     </w:lvl>
   </w:abstractNum>
-  <w:abstractNum w:abstractNumId="9" w15:restartNumberingAfterBreak="0">
+  <w:abstractNum w:abstractNumId="11" w15:restartNumberingAfterBreak="0">
     <w:nsid w:val="67532F18"/>
     <w:multiLevelType w:val="hybridMultilevel"/>
     <w:tmpl w:val="BC386652"/>
@@ -4511,7 +4570,7 @@
       </w:rPr>
     </w:lvl>
   </w:abstractNum>
-  <w:abstractNum w:abstractNumId="10" w15:restartNumberingAfterBreak="0">
+  <w:abstractNum w:abstractNumId="12" w15:restartNumberingAfterBreak="0">
     <w:nsid w:val="681E1C91"/>
     <w:multiLevelType w:val="multilevel"/>
     <w:tmpl w:val="09C878CE"/>
@@ -4630,7 +4689,7 @@
       </w:rPr>
     </w:lvl>
   </w:abstractNum>
-  <w:abstractNum w:abstractNumId="11" w15:restartNumberingAfterBreak="0">
+  <w:abstractNum w:abstractNumId="13" w15:restartNumberingAfterBreak="0">
     <w:nsid w:val="75643CB4"/>
     <w:multiLevelType w:val="hybridMultilevel"/>
     <w:tmpl w:val="08EC9F48"/>
@@ -4743,7 +4802,7 @@
       </w:rPr>
     </w:lvl>
   </w:abstractNum>
-  <w:abstractNum w:abstractNumId="12" w15:restartNumberingAfterBreak="0">
+  <w:abstractNum w:abstractNumId="14" w15:restartNumberingAfterBreak="0">
     <w:nsid w:val="7C634555"/>
     <w:multiLevelType w:val="hybridMultilevel"/>
     <w:tmpl w:val="BB02C034"/>
@@ -4856,19 +4915,19 @@
     </w:lvl>
   </w:abstractNum>
   <w:num w:numId="1" w16cid:durableId="688024882">
+    <w:abstractNumId w:val="11"/>
+  </w:num>
+  <w:num w:numId="2" w16cid:durableId="1458521655">
+    <w:abstractNumId w:val="12"/>
+  </w:num>
+  <w:num w:numId="3" w16cid:durableId="56325233">
+    <w:abstractNumId w:val="13"/>
+  </w:num>
+  <w:num w:numId="4" w16cid:durableId="1040208069">
     <w:abstractNumId w:val="9"/>
   </w:num>
-  <w:num w:numId="2" w16cid:durableId="1458521655">
-    <w:abstractNumId w:val="10"/>
-  </w:num>
-  <w:num w:numId="3" w16cid:durableId="56325233">
-    <w:abstractNumId w:val="11"/>
-  </w:num>
-  <w:num w:numId="4" w16cid:durableId="1040208069">
-    <w:abstractNumId w:val="7"/>
-  </w:num>
   <w:num w:numId="5" w16cid:durableId="1223298238">
-    <w:abstractNumId w:val="10"/>
+    <w:abstractNumId w:val="12"/>
     <w:lvlOverride w:ilvl="0">
       <w:startOverride w:val="1"/>
     </w:lvlOverride>
@@ -4898,16 +4957,16 @@
     </w:lvlOverride>
   </w:num>
   <w:num w:numId="6" w16cid:durableId="377701475">
-    <w:abstractNumId w:val="6"/>
+    <w:abstractNumId w:val="8"/>
   </w:num>
   <w:num w:numId="7" w16cid:durableId="1345939626">
     <w:abstractNumId w:val="0"/>
   </w:num>
   <w:num w:numId="8" w16cid:durableId="2137019380">
-    <w:abstractNumId w:val="4"/>
+    <w:abstractNumId w:val="5"/>
   </w:num>
   <w:num w:numId="9" w16cid:durableId="246890868">
-    <w:abstractNumId w:val="12"/>
+    <w:abstractNumId w:val="14"/>
   </w:num>
   <w:num w:numId="10" w16cid:durableId="2111390607">
     <w:abstractNumId w:val="1"/>
@@ -4916,16 +4975,22 @@
     <w:abstractNumId w:val="2"/>
   </w:num>
   <w:num w:numId="12" w16cid:durableId="1494880209">
-    <w:abstractNumId w:val="3"/>
+    <w:abstractNumId w:val="4"/>
   </w:num>
   <w:num w:numId="13" w16cid:durableId="449663756">
-    <w:abstractNumId w:val="5"/>
+    <w:abstractNumId w:val="7"/>
   </w:num>
   <w:num w:numId="14" w16cid:durableId="1650135495">
-    <w:abstractNumId w:val="8"/>
+    <w:abstractNumId w:val="10"/>
   </w:num>
   <w:num w:numId="15" w16cid:durableId="1048189652">
-    <w:abstractNumId w:val="10"/>
+    <w:abstractNumId w:val="12"/>
+  </w:num>
+  <w:num w:numId="16" w16cid:durableId="258949364">
+    <w:abstractNumId w:val="6"/>
+  </w:num>
+  <w:num w:numId="17" w16cid:durableId="259879513">
+    <w:abstractNumId w:val="3"/>
   </w:num>
 </w:numbering>
 </file>
@@ -5543,6 +5608,7 @@
   <w:style w:type="character" w:default="1" w:styleId="Fuentedeprrafopredeter">
     <w:name w:val="Default Paragraph Font"/>
     <w:uiPriority w:val="1"/>
+    <w:semiHidden/>
     <w:unhideWhenUsed/>
   </w:style>
   <w:style w:type="table" w:default="1" w:styleId="Tablanormal">

</xml_diff>

<commit_message>
Updating human answers correctly
</commit_message>
<xml_diff>
--- a/TFG.docx
+++ b/TFG.docx
@@ -1,6 +1,6 @@
 
 <file path=word/document.xml><?xml version="1.0" encoding="utf-8"?>
-<w:document xmlns:wpc="http://schemas.microsoft.com/office/word/2010/wordprocessingCanvas" xmlns:cx="http://schemas.microsoft.com/office/drawing/2014/chartex" xmlns:cx1="http://schemas.microsoft.com/office/drawing/2015/9/8/chartex" xmlns:cx2="http://schemas.microsoft.com/office/drawing/2015/10/21/chartex" xmlns:cx3="http://schemas.microsoft.com/office/drawing/2016/5/9/chartex" xmlns:cx4="http://schemas.microsoft.com/office/drawing/2016/5/10/chartex" xmlns:cx5="http://schemas.microsoft.com/office/drawing/2016/5/11/chartex" xmlns:cx6="http://schemas.microsoft.com/office/drawing/2016/5/12/chartex" xmlns:cx7="http://schemas.microsoft.com/office/drawing/2016/5/13/chartex" xmlns:cx8="http://schemas.microsoft.com/office/drawing/2016/5/14/chartex" xmlns:mc="http://schemas.openxmlformats.org/markup-compatibility/2006" xmlns:aink="http://schemas.microsoft.com/office/drawing/2016/ink" xmlns:am3d="http://schemas.microsoft.com/office/drawing/2017/model3d" xmlns:o="urn:schemas-microsoft-com:office:office" xmlns:oel="http://schemas.microsoft.com/office/2019/extlst" xmlns:r="http://schemas.openxmlformats.org/officeDocument/2006/relationships" xmlns:m="http://schemas.openxmlformats.org/officeDocument/2006/math" xmlns:v="urn:schemas-microsoft-com:vml" xmlns:wp14="http://schemas.microsoft.com/office/word/2010/wordprocessingDrawing" xmlns:wp="http://schemas.openxmlformats.org/drawingml/2006/wordprocessingDrawing" xmlns:w10="urn:schemas-microsoft-com:office:word" xmlns:w="http://schemas.openxmlformats.org/wordprocessingml/2006/main" xmlns:w14="http://schemas.microsoft.com/office/word/2010/wordml" xmlns:w15="http://schemas.microsoft.com/office/word/2012/wordml" xmlns:w16cex="http://schemas.microsoft.com/office/word/2018/wordml/cex" xmlns:w16cid="http://schemas.microsoft.com/office/word/2016/wordml/cid" xmlns:w16="http://schemas.microsoft.com/office/word/2018/wordml" xmlns:w16sdtdh="http://schemas.microsoft.com/office/word/2020/wordml/sdtdatahash" xmlns:w16se="http://schemas.microsoft.com/office/word/2015/wordml/symex" xmlns:wpg="http://schemas.microsoft.com/office/word/2010/wordprocessingGroup" xmlns:wpi="http://schemas.microsoft.com/office/word/2010/wordprocessingInk" xmlns:wne="http://schemas.microsoft.com/office/word/2006/wordml" xmlns:wps="http://schemas.microsoft.com/office/word/2010/wordprocessingShape" mc:Ignorable="w14 w15 w16se w16cid w16 w16cex w16sdtdh wp14">
+<w:document xmlns:wpc="http://schemas.microsoft.com/office/word/2010/wordprocessingCanvas" xmlns:cx="http://schemas.microsoft.com/office/drawing/2014/chartex" xmlns:cx1="http://schemas.microsoft.com/office/drawing/2015/9/8/chartex" xmlns:cx2="http://schemas.microsoft.com/office/drawing/2015/10/21/chartex" xmlns:cx3="http://schemas.microsoft.com/office/drawing/2016/5/9/chartex" xmlns:cx4="http://schemas.microsoft.com/office/drawing/2016/5/10/chartex" xmlns:cx5="http://schemas.microsoft.com/office/drawing/2016/5/11/chartex" xmlns:cx6="http://schemas.microsoft.com/office/drawing/2016/5/12/chartex" xmlns:cx7="http://schemas.microsoft.com/office/drawing/2016/5/13/chartex" xmlns:cx8="http://schemas.microsoft.com/office/drawing/2016/5/14/chartex" xmlns:mc="http://schemas.openxmlformats.org/markup-compatibility/2006" xmlns:aink="http://schemas.microsoft.com/office/drawing/2016/ink" xmlns:am3d="http://schemas.microsoft.com/office/drawing/2017/model3d" xmlns:o="urn:schemas-microsoft-com:office:office" xmlns:oel="http://schemas.microsoft.com/office/2019/extlst" xmlns:r="http://schemas.openxmlformats.org/officeDocument/2006/relationships" xmlns:m="http://schemas.openxmlformats.org/officeDocument/2006/math" xmlns:v="urn:schemas-microsoft-com:vml" xmlns:wp14="http://schemas.microsoft.com/office/word/2010/wordprocessingDrawing" xmlns:wp="http://schemas.openxmlformats.org/drawingml/2006/wordprocessingDrawing" xmlns:w10="urn:schemas-microsoft-com:office:word" xmlns:w="http://schemas.openxmlformats.org/wordprocessingml/2006/main" xmlns:w14="http://schemas.microsoft.com/office/word/2010/wordml" xmlns:w15="http://schemas.microsoft.com/office/word/2012/wordml" xmlns:w16cex="http://schemas.microsoft.com/office/word/2018/wordml/cex" xmlns:w16cid="http://schemas.microsoft.com/office/word/2016/wordml/cid" xmlns:w16="http://schemas.microsoft.com/office/word/2018/wordml" xmlns:w16du="http://schemas.microsoft.com/office/word/2023/wordml/word16du" xmlns:w16sdtdh="http://schemas.microsoft.com/office/word/2020/wordml/sdtdatahash" xmlns:w16se="http://schemas.microsoft.com/office/word/2015/wordml/symex" xmlns:wpg="http://schemas.microsoft.com/office/word/2010/wordprocessingGroup" xmlns:wpi="http://schemas.microsoft.com/office/word/2010/wordprocessingInk" xmlns:wne="http://schemas.microsoft.com/office/word/2006/wordml" xmlns:wps="http://schemas.microsoft.com/office/word/2010/wordprocessingShape" mc:Ignorable="w14 w15 w16se w16cid w16 w16cex w16sdtdh w16du wp14">
   <w:body>
     <w:p>
       <w:pPr>
@@ -14,8 +14,17 @@
           <w:sz w:val="160"/>
           <w:szCs w:val="160"/>
         </w:rPr>
-        <w:t>El Tefegé</w:t>
-      </w:r>
+        <w:t xml:space="preserve">El </w:t>
+      </w:r>
+      <w:proofErr w:type="spellStart"/>
+      <w:r>
+        <w:rPr>
+          <w:sz w:val="160"/>
+          <w:szCs w:val="160"/>
+        </w:rPr>
+        <w:t>Tefegé</w:t>
+      </w:r>
+      <w:proofErr w:type="spellEnd"/>
     </w:p>
     <w:p>
       <w:pPr>
@@ -2100,17 +2109,389 @@
           <w:lang w:val="es-ES"/>
         </w:rPr>
       </w:pPr>
+      <w:proofErr w:type="spellStart"/>
       <w:r>
         <w:rPr>
           <w:lang w:val="es-ES"/>
         </w:rPr>
-        <w:t xml:space="preserve">Vivim en un moment en el que el temps és un dels recursos més valuosos, per això tots els processos s’intenten automatitzar i fer el més ràpid possible. D’aquesta forma, no precisem d’un humà </w:t>
-      </w:r>
+        <w:t>Vivim</w:t>
+      </w:r>
+      <w:proofErr w:type="spellEnd"/>
       <w:r>
         <w:rPr>
           <w:lang w:val="es-ES"/>
         </w:rPr>
-        <w:t>el qual pot desenvolupar una feina menys “automàtica”.</w:t>
+        <w:t xml:space="preserve"> en un </w:t>
+      </w:r>
+      <w:proofErr w:type="spellStart"/>
+      <w:r>
+        <w:rPr>
+          <w:lang w:val="es-ES"/>
+        </w:rPr>
+        <w:t>moment</w:t>
+      </w:r>
+      <w:proofErr w:type="spellEnd"/>
+      <w:r>
+        <w:rPr>
+          <w:lang w:val="es-ES"/>
+        </w:rPr>
+        <w:t xml:space="preserve"> en el que el </w:t>
+      </w:r>
+      <w:proofErr w:type="spellStart"/>
+      <w:r>
+        <w:rPr>
+          <w:lang w:val="es-ES"/>
+        </w:rPr>
+        <w:t>temps</w:t>
+      </w:r>
+      <w:proofErr w:type="spellEnd"/>
+      <w:r>
+        <w:rPr>
+          <w:lang w:val="es-ES"/>
+        </w:rPr>
+        <w:t xml:space="preserve"> </w:t>
+      </w:r>
+      <w:proofErr w:type="spellStart"/>
+      <w:r>
+        <w:rPr>
+          <w:lang w:val="es-ES"/>
+        </w:rPr>
+        <w:t>és</w:t>
+      </w:r>
+      <w:proofErr w:type="spellEnd"/>
+      <w:r>
+        <w:rPr>
+          <w:lang w:val="es-ES"/>
+        </w:rPr>
+        <w:t xml:space="preserve"> un </w:t>
+      </w:r>
+      <w:proofErr w:type="spellStart"/>
+      <w:r>
+        <w:rPr>
+          <w:lang w:val="es-ES"/>
+        </w:rPr>
+        <w:t>dels</w:t>
+      </w:r>
+      <w:proofErr w:type="spellEnd"/>
+      <w:r>
+        <w:rPr>
+          <w:lang w:val="es-ES"/>
+        </w:rPr>
+        <w:t xml:space="preserve"> recursos </w:t>
+      </w:r>
+      <w:proofErr w:type="spellStart"/>
+      <w:r>
+        <w:rPr>
+          <w:lang w:val="es-ES"/>
+        </w:rPr>
+        <w:t>més</w:t>
+      </w:r>
+      <w:proofErr w:type="spellEnd"/>
+      <w:r>
+        <w:rPr>
+          <w:lang w:val="es-ES"/>
+        </w:rPr>
+        <w:t xml:space="preserve"> </w:t>
+      </w:r>
+      <w:proofErr w:type="spellStart"/>
+      <w:r>
+        <w:rPr>
+          <w:lang w:val="es-ES"/>
+        </w:rPr>
+        <w:t>valuosos</w:t>
+      </w:r>
+      <w:proofErr w:type="spellEnd"/>
+      <w:r>
+        <w:rPr>
+          <w:lang w:val="es-ES"/>
+        </w:rPr>
+        <w:t xml:space="preserve">, per </w:t>
+      </w:r>
+      <w:proofErr w:type="spellStart"/>
+      <w:r>
+        <w:rPr>
+          <w:lang w:val="es-ES"/>
+        </w:rPr>
+        <w:t>això</w:t>
+      </w:r>
+      <w:proofErr w:type="spellEnd"/>
+      <w:r>
+        <w:rPr>
+          <w:lang w:val="es-ES"/>
+        </w:rPr>
+        <w:t xml:space="preserve"> </w:t>
+      </w:r>
+      <w:proofErr w:type="spellStart"/>
+      <w:r>
+        <w:rPr>
+          <w:lang w:val="es-ES"/>
+        </w:rPr>
+        <w:t>tots</w:t>
+      </w:r>
+      <w:proofErr w:type="spellEnd"/>
+      <w:r>
+        <w:rPr>
+          <w:lang w:val="es-ES"/>
+        </w:rPr>
+        <w:t xml:space="preserve"> </w:t>
+      </w:r>
+      <w:proofErr w:type="spellStart"/>
+      <w:r>
+        <w:rPr>
+          <w:lang w:val="es-ES"/>
+        </w:rPr>
+        <w:t>els</w:t>
+      </w:r>
+      <w:proofErr w:type="spellEnd"/>
+      <w:r>
+        <w:rPr>
+          <w:lang w:val="es-ES"/>
+        </w:rPr>
+        <w:t xml:space="preserve"> </w:t>
+      </w:r>
+      <w:proofErr w:type="spellStart"/>
+      <w:r>
+        <w:rPr>
+          <w:lang w:val="es-ES"/>
+        </w:rPr>
+        <w:t>processos</w:t>
+      </w:r>
+      <w:proofErr w:type="spellEnd"/>
+      <w:r>
+        <w:rPr>
+          <w:lang w:val="es-ES"/>
+        </w:rPr>
+        <w:t xml:space="preserve"> </w:t>
+      </w:r>
+      <w:proofErr w:type="spellStart"/>
+      <w:r>
+        <w:rPr>
+          <w:lang w:val="es-ES"/>
+        </w:rPr>
+        <w:t>s’intenten</w:t>
+      </w:r>
+      <w:proofErr w:type="spellEnd"/>
+      <w:r>
+        <w:rPr>
+          <w:lang w:val="es-ES"/>
+        </w:rPr>
+        <w:t xml:space="preserve"> </w:t>
+      </w:r>
+      <w:proofErr w:type="spellStart"/>
+      <w:r>
+        <w:rPr>
+          <w:lang w:val="es-ES"/>
+        </w:rPr>
+        <w:t>automatitzar</w:t>
+      </w:r>
+      <w:proofErr w:type="spellEnd"/>
+      <w:r>
+        <w:rPr>
+          <w:lang w:val="es-ES"/>
+        </w:rPr>
+        <w:t xml:space="preserve"> i </w:t>
+      </w:r>
+      <w:proofErr w:type="spellStart"/>
+      <w:r>
+        <w:rPr>
+          <w:lang w:val="es-ES"/>
+        </w:rPr>
+        <w:t>fer</w:t>
+      </w:r>
+      <w:proofErr w:type="spellEnd"/>
+      <w:r>
+        <w:rPr>
+          <w:lang w:val="es-ES"/>
+        </w:rPr>
+        <w:t xml:space="preserve"> el </w:t>
+      </w:r>
+      <w:proofErr w:type="spellStart"/>
+      <w:r>
+        <w:rPr>
+          <w:lang w:val="es-ES"/>
+        </w:rPr>
+        <w:t>més</w:t>
+      </w:r>
+      <w:proofErr w:type="spellEnd"/>
+      <w:r>
+        <w:rPr>
+          <w:lang w:val="es-ES"/>
+        </w:rPr>
+        <w:t xml:space="preserve"> </w:t>
+      </w:r>
+      <w:proofErr w:type="spellStart"/>
+      <w:r>
+        <w:rPr>
+          <w:lang w:val="es-ES"/>
+        </w:rPr>
+        <w:t>ràpid</w:t>
+      </w:r>
+      <w:proofErr w:type="spellEnd"/>
+      <w:r>
+        <w:rPr>
+          <w:lang w:val="es-ES"/>
+        </w:rPr>
+        <w:t xml:space="preserve"> </w:t>
+      </w:r>
+      <w:proofErr w:type="spellStart"/>
+      <w:r>
+        <w:rPr>
+          <w:lang w:val="es-ES"/>
+        </w:rPr>
+        <w:t>possible</w:t>
+      </w:r>
+      <w:proofErr w:type="spellEnd"/>
+      <w:r>
+        <w:rPr>
+          <w:lang w:val="es-ES"/>
+        </w:rPr>
+        <w:t xml:space="preserve">. </w:t>
+      </w:r>
+      <w:proofErr w:type="spellStart"/>
+      <w:r>
+        <w:rPr>
+          <w:lang w:val="es-ES"/>
+        </w:rPr>
+        <w:t>D’aquesta</w:t>
+      </w:r>
+      <w:proofErr w:type="spellEnd"/>
+      <w:r>
+        <w:rPr>
+          <w:lang w:val="es-ES"/>
+        </w:rPr>
+        <w:t xml:space="preserve"> forma, no </w:t>
+      </w:r>
+      <w:proofErr w:type="spellStart"/>
+      <w:r>
+        <w:rPr>
+          <w:lang w:val="es-ES"/>
+        </w:rPr>
+        <w:t>precisem</w:t>
+      </w:r>
+      <w:proofErr w:type="spellEnd"/>
+      <w:r>
+        <w:rPr>
+          <w:lang w:val="es-ES"/>
+        </w:rPr>
+        <w:t xml:space="preserve"> </w:t>
+      </w:r>
+      <w:proofErr w:type="spellStart"/>
+      <w:r>
+        <w:rPr>
+          <w:lang w:val="es-ES"/>
+        </w:rPr>
+        <w:t>d’un</w:t>
+      </w:r>
+      <w:proofErr w:type="spellEnd"/>
+      <w:r>
+        <w:rPr>
+          <w:lang w:val="es-ES"/>
+        </w:rPr>
+        <w:t xml:space="preserve"> </w:t>
+      </w:r>
+      <w:proofErr w:type="spellStart"/>
+      <w:r>
+        <w:rPr>
+          <w:lang w:val="es-ES"/>
+        </w:rPr>
+        <w:t>humà</w:t>
+      </w:r>
+      <w:proofErr w:type="spellEnd"/>
+      <w:r>
+        <w:rPr>
+          <w:lang w:val="es-ES"/>
+        </w:rPr>
+        <w:t xml:space="preserve"> </w:t>
+      </w:r>
+      <w:r>
+        <w:rPr>
+          <w:lang w:val="es-ES"/>
+        </w:rPr>
+        <w:t xml:space="preserve">el </w:t>
+      </w:r>
+      <w:proofErr w:type="spellStart"/>
+      <w:r>
+        <w:rPr>
+          <w:lang w:val="es-ES"/>
+        </w:rPr>
+        <w:t>qual</w:t>
+      </w:r>
+      <w:proofErr w:type="spellEnd"/>
+      <w:r>
+        <w:rPr>
+          <w:lang w:val="es-ES"/>
+        </w:rPr>
+        <w:t xml:space="preserve"> </w:t>
+      </w:r>
+      <w:proofErr w:type="spellStart"/>
+      <w:r>
+        <w:rPr>
+          <w:lang w:val="es-ES"/>
+        </w:rPr>
+        <w:t>pot</w:t>
+      </w:r>
+      <w:proofErr w:type="spellEnd"/>
+      <w:r>
+        <w:rPr>
+          <w:lang w:val="es-ES"/>
+        </w:rPr>
+        <w:t xml:space="preserve"> </w:t>
+      </w:r>
+      <w:proofErr w:type="spellStart"/>
+      <w:r>
+        <w:rPr>
+          <w:lang w:val="es-ES"/>
+        </w:rPr>
+        <w:t>desenvolupar</w:t>
+      </w:r>
+      <w:proofErr w:type="spellEnd"/>
+      <w:r>
+        <w:rPr>
+          <w:lang w:val="es-ES"/>
+        </w:rPr>
+        <w:t xml:space="preserve"> una </w:t>
+      </w:r>
+      <w:proofErr w:type="spellStart"/>
+      <w:r>
+        <w:rPr>
+          <w:lang w:val="es-ES"/>
+        </w:rPr>
+        <w:t>feina</w:t>
+      </w:r>
+      <w:proofErr w:type="spellEnd"/>
+      <w:r>
+        <w:rPr>
+          <w:lang w:val="es-ES"/>
+        </w:rPr>
+        <w:t xml:space="preserve"> </w:t>
+      </w:r>
+      <w:proofErr w:type="spellStart"/>
+      <w:r>
+        <w:rPr>
+          <w:lang w:val="es-ES"/>
+        </w:rPr>
+        <w:t>menys</w:t>
+      </w:r>
+      <w:proofErr w:type="spellEnd"/>
+      <w:r>
+        <w:rPr>
+          <w:lang w:val="es-ES"/>
+        </w:rPr>
+        <w:t xml:space="preserve"> “</w:t>
+      </w:r>
+      <w:proofErr w:type="spellStart"/>
+      <w:r>
+        <w:rPr>
+          <w:lang w:val="es-ES"/>
+        </w:rPr>
+        <w:t>automàtica</w:t>
+      </w:r>
+      <w:proofErr w:type="spellEnd"/>
+      <w:r>
+        <w:rPr>
+          <w:lang w:val="es-ES"/>
+        </w:rPr>
+        <w:t>”.</w:t>
       </w:r>
     </w:p>
     <w:p>
@@ -2119,11 +2500,33 @@
           <w:lang w:val="es-ES"/>
         </w:rPr>
       </w:pPr>
+      <w:proofErr w:type="spellStart"/>
       <w:r>
         <w:rPr>
           <w:lang w:val="es-ES"/>
         </w:rPr>
-        <w:t xml:space="preserve">Donat el cas de </w:t>
+        <w:t>Donat</w:t>
+      </w:r>
+      <w:proofErr w:type="spellEnd"/>
+      <w:r>
+        <w:rPr>
+          <w:lang w:val="es-ES"/>
+        </w:rPr>
+        <w:t xml:space="preserve"> el </w:t>
+      </w:r>
+      <w:proofErr w:type="spellStart"/>
+      <w:r>
+        <w:rPr>
+          <w:lang w:val="es-ES"/>
+        </w:rPr>
+        <w:t>cas</w:t>
+      </w:r>
+      <w:proofErr w:type="spellEnd"/>
+      <w:r>
+        <w:rPr>
+          <w:lang w:val="es-ES"/>
+        </w:rPr>
+        <w:t xml:space="preserve"> de </w:t>
       </w:r>
       <w:r>
         <w:rPr>
@@ -2144,7 +2547,135 @@
           <w:color w:val="FF0000"/>
           <w:lang w:val="es-ES"/>
         </w:rPr>
-        <w:t>+ Edat avançada del camp per lo que un formulari amb QR / Ordinador / Mòbil no son opcions adients:</w:t>
+        <w:t xml:space="preserve">+ </w:t>
+      </w:r>
+      <w:proofErr w:type="spellStart"/>
+      <w:r>
+        <w:rPr>
+          <w:color w:val="FF0000"/>
+          <w:lang w:val="es-ES"/>
+        </w:rPr>
+        <w:t>Edat</w:t>
+      </w:r>
+      <w:proofErr w:type="spellEnd"/>
+      <w:r>
+        <w:rPr>
+          <w:color w:val="FF0000"/>
+          <w:lang w:val="es-ES"/>
+        </w:rPr>
+        <w:t xml:space="preserve"> </w:t>
+      </w:r>
+      <w:proofErr w:type="spellStart"/>
+      <w:r>
+        <w:rPr>
+          <w:color w:val="FF0000"/>
+          <w:lang w:val="es-ES"/>
+        </w:rPr>
+        <w:t>avançada</w:t>
+      </w:r>
+      <w:proofErr w:type="spellEnd"/>
+      <w:r>
+        <w:rPr>
+          <w:color w:val="FF0000"/>
+          <w:lang w:val="es-ES"/>
+        </w:rPr>
+        <w:t xml:space="preserve"> del camp per lo que un </w:t>
+      </w:r>
+      <w:proofErr w:type="spellStart"/>
+      <w:r>
+        <w:rPr>
+          <w:color w:val="FF0000"/>
+          <w:lang w:val="es-ES"/>
+        </w:rPr>
+        <w:t>formulari</w:t>
+      </w:r>
+      <w:proofErr w:type="spellEnd"/>
+      <w:r>
+        <w:rPr>
+          <w:color w:val="FF0000"/>
+          <w:lang w:val="es-ES"/>
+        </w:rPr>
+        <w:t xml:space="preserve"> </w:t>
+      </w:r>
+      <w:proofErr w:type="spellStart"/>
+      <w:r>
+        <w:rPr>
+          <w:color w:val="FF0000"/>
+          <w:lang w:val="es-ES"/>
+        </w:rPr>
+        <w:t>amb</w:t>
+      </w:r>
+      <w:proofErr w:type="spellEnd"/>
+      <w:r>
+        <w:rPr>
+          <w:color w:val="FF0000"/>
+          <w:lang w:val="es-ES"/>
+        </w:rPr>
+        <w:t xml:space="preserve"> QR / </w:t>
+      </w:r>
+      <w:proofErr w:type="spellStart"/>
+      <w:r>
+        <w:rPr>
+          <w:color w:val="FF0000"/>
+          <w:lang w:val="es-ES"/>
+        </w:rPr>
+        <w:t>Ordinador</w:t>
+      </w:r>
+      <w:proofErr w:type="spellEnd"/>
+      <w:r>
+        <w:rPr>
+          <w:color w:val="FF0000"/>
+          <w:lang w:val="es-ES"/>
+        </w:rPr>
+        <w:t xml:space="preserve"> / </w:t>
+      </w:r>
+      <w:proofErr w:type="spellStart"/>
+      <w:r>
+        <w:rPr>
+          <w:color w:val="FF0000"/>
+          <w:lang w:val="es-ES"/>
+        </w:rPr>
+        <w:t>Mòbil</w:t>
+      </w:r>
+      <w:proofErr w:type="spellEnd"/>
+      <w:r>
+        <w:rPr>
+          <w:color w:val="FF0000"/>
+          <w:lang w:val="es-ES"/>
+        </w:rPr>
+        <w:t xml:space="preserve"> no son </w:t>
+      </w:r>
+      <w:proofErr w:type="spellStart"/>
+      <w:r>
+        <w:rPr>
+          <w:color w:val="FF0000"/>
+          <w:lang w:val="es-ES"/>
+        </w:rPr>
+        <w:t>opcions</w:t>
+      </w:r>
+      <w:proofErr w:type="spellEnd"/>
+      <w:r>
+        <w:rPr>
+          <w:color w:val="FF0000"/>
+          <w:lang w:val="es-ES"/>
+        </w:rPr>
+        <w:t xml:space="preserve"> </w:t>
+      </w:r>
+      <w:proofErr w:type="spellStart"/>
+      <w:r>
+        <w:rPr>
+          <w:color w:val="FF0000"/>
+          <w:lang w:val="es-ES"/>
+        </w:rPr>
+        <w:t>adients</w:t>
+      </w:r>
+      <w:proofErr w:type="spellEnd"/>
+      <w:r>
+        <w:rPr>
+          <w:color w:val="FF0000"/>
+          <w:lang w:val="es-ES"/>
+        </w:rPr>
+        <w:t>:</w:t>
       </w:r>
       <w:r>
         <w:rPr>
@@ -2233,13 +2764,21 @@
         <w:t>are</w:t>
       </w:r>
       <w:r>
-        <w:t xml:space="preserve"> to provide</w:t>
+        <w:t xml:space="preserve"> to </w:t>
+      </w:r>
+      <w:proofErr w:type="gramStart"/>
+      <w:r>
+        <w:t>provide</w:t>
       </w:r>
       <w:r>
         <w:t xml:space="preserve"> </w:t>
       </w:r>
       <w:r>
-        <w:t>assistance not only to the agricultural sector but to anyone who needs to automate the reading of handwritten answers, therefore, some objectives have been defined to be fulfilled by the project:</w:t>
+        <w:t>assistance</w:t>
+      </w:r>
+      <w:proofErr w:type="gramEnd"/>
+      <w:r>
+        <w:t xml:space="preserve"> not only to the agricultural sector but to anyone who needs to automate the reading of handwritten answers, therefore, some objectives have been defined to be fulfilled by the project:</w:t>
       </w:r>
     </w:p>
     <w:p>
@@ -2273,8 +2812,13 @@
         </w:numPr>
       </w:pPr>
       <w:r>
-        <w:t>Easy to use</w:t>
-      </w:r>
+        <w:t xml:space="preserve">Easy to </w:t>
+      </w:r>
+      <w:proofErr w:type="gramStart"/>
+      <w:r>
+        <w:t>use</w:t>
+      </w:r>
+      <w:proofErr w:type="gramEnd"/>
     </w:p>
     <w:p>
       <w:pPr>
@@ -2415,7 +2959,15 @@
     </w:p>
     <w:p>
       <w:r>
-        <w:t>From this project, I've become interested in the world of development, of SAAS, of the different companies that have been able to take advantage of a market niche that had to meet a need in order to obtain benefits.</w:t>
+        <w:t xml:space="preserve">From this project, I've become interested in the world of development, of SAAS, of the different companies that have been able to take advantage of a market niche that had to meet a need </w:t>
+      </w:r>
+      <w:proofErr w:type="gramStart"/>
+      <w:r>
+        <w:t>in order to</w:t>
+      </w:r>
+      <w:proofErr w:type="gramEnd"/>
+      <w:r>
+        <w:t xml:space="preserve"> obtain benefits.</w:t>
       </w:r>
     </w:p>
     <w:p>
@@ -2512,10 +3064,50 @@
         </w:numPr>
       </w:pPr>
       <w:bookmarkStart w:id="3" w:name="_Toc164865265"/>
-      <w:r>
-        <w:t>Anàlisi de competència</w:t>
+      <w:proofErr w:type="spellStart"/>
+      <w:r>
+        <w:t>Anàlisi</w:t>
+      </w:r>
+      <w:proofErr w:type="spellEnd"/>
+      <w:r>
+        <w:t xml:space="preserve"> de </w:t>
+      </w:r>
+      <w:proofErr w:type="spellStart"/>
+      <w:r>
+        <w:t>competència</w:t>
       </w:r>
       <w:bookmarkEnd w:id="3"/>
+      <w:proofErr w:type="spellEnd"/>
+    </w:p>
+    <w:p>
+      <w:pPr>
+        <w:rPr>
+          <w:lang w:val="es-ES"/>
+        </w:rPr>
+      </w:pPr>
+      <w:r>
+        <w:rPr>
+          <w:color w:val="FF0000"/>
+          <w:lang w:val="es-ES"/>
+        </w:rPr>
+        <w:t xml:space="preserve">Mirar </w:t>
+      </w:r>
+      <w:proofErr w:type="spellStart"/>
+      <w:r>
+        <w:rPr>
+          <w:color w:val="FF0000"/>
+          <w:lang w:val="es-ES"/>
+        </w:rPr>
+        <w:t>solucions</w:t>
+      </w:r>
+      <w:proofErr w:type="spellEnd"/>
+      <w:r>
+        <w:rPr>
+          <w:color w:val="FF0000"/>
+          <w:lang w:val="es-ES"/>
+        </w:rPr>
+        <w:t xml:space="preserve"> de Ricoh </w:t>
+      </w:r>
     </w:p>
     <w:p>
       <w:pPr>
@@ -2564,8 +3156,13 @@
     </w:p>
     <w:p>
       <w:r>
-        <w:t>As previously discussed in the planning section, the decisions made were based on a thorough investigation of various tools and services</w:t>
-      </w:r>
+        <w:t xml:space="preserve">As previously discussed in the planning section, the decisions made were based on a thorough investigation of various tools and </w:t>
+      </w:r>
+      <w:proofErr w:type="gramStart"/>
+      <w:r>
+        <w:t>services</w:t>
+      </w:r>
+      <w:proofErr w:type="gramEnd"/>
     </w:p>
     <w:p>
       <w:r>
@@ -2581,8 +3178,13 @@
         </w:numPr>
       </w:pPr>
       <w:bookmarkStart w:id="7" w:name="_Toc164865269"/>
-      <w:r>
-        <w:t>VPS(Virtual Private Server)</w:t>
+      <w:proofErr w:type="gramStart"/>
+      <w:r>
+        <w:t>VPS(</w:t>
+      </w:r>
+      <w:proofErr w:type="gramEnd"/>
+      <w:r>
+        <w:t>Virtual Private Server)</w:t>
       </w:r>
       <w:bookmarkEnd w:id="7"/>
     </w:p>
@@ -2658,14 +3260,21 @@
         </w:numPr>
       </w:pPr>
       <w:bookmarkStart w:id="9" w:name="_Toc164865271"/>
+      <w:proofErr w:type="spellStart"/>
       <w:r>
         <w:t>Ionos</w:t>
       </w:r>
       <w:bookmarkEnd w:id="9"/>
+      <w:proofErr w:type="spellEnd"/>
     </w:p>
     <w:p>
-      <w:r>
-        <w:t xml:space="preserve">Ionos is a reliable option for companies seeking hosting and web creation services. They offer a package with 2 vCPU cores, 2GB of RAM, and 80GB of SSD storage along with unlimited traffic up to 1GB/s. </w:t>
+      <w:proofErr w:type="spellStart"/>
+      <w:r>
+        <w:t>Ionos</w:t>
+      </w:r>
+      <w:proofErr w:type="spellEnd"/>
+      <w:r>
+        <w:t xml:space="preserve"> is a reliable option for companies seeking hosting and web creation services. They offer a package with 2 vCPU cores, 2GB of RAM, and 80GB of SSD storage along with unlimited traffic up to 1GB/s. </w:t>
       </w:r>
     </w:p>
     <w:p>
@@ -2790,21 +3399,103 @@
           <w:color w:val="FF0000"/>
           <w:lang w:val="es-ES"/>
         </w:rPr>
-        <w:t xml:space="preserve">SELCCIONAR FASTAPI  </w:t>
-      </w:r>
+        <w:t xml:space="preserve">SELCCIONAR </w:t>
+      </w:r>
+      <w:proofErr w:type="gramStart"/>
       <w:r>
         <w:rPr>
           <w:color w:val="FF0000"/>
           <w:lang w:val="es-ES"/>
         </w:rPr>
-        <w:t xml:space="preserve">com framework per construir </w:t>
-      </w:r>
+        <w:t xml:space="preserve">FASTAPI  </w:t>
+      </w:r>
+      <w:proofErr w:type="spellStart"/>
       <w:r>
         <w:rPr>
           <w:color w:val="FF0000"/>
           <w:lang w:val="es-ES"/>
         </w:rPr>
-        <w:t>les peticions que es realitzaran des del frontend.</w:t>
+        <w:t>com</w:t>
+      </w:r>
+      <w:proofErr w:type="spellEnd"/>
+      <w:proofErr w:type="gramEnd"/>
+      <w:r>
+        <w:rPr>
+          <w:color w:val="FF0000"/>
+          <w:lang w:val="es-ES"/>
+        </w:rPr>
+        <w:t xml:space="preserve"> </w:t>
+      </w:r>
+      <w:proofErr w:type="spellStart"/>
+      <w:r>
+        <w:rPr>
+          <w:color w:val="FF0000"/>
+          <w:lang w:val="es-ES"/>
+        </w:rPr>
+        <w:t>framework</w:t>
+      </w:r>
+      <w:proofErr w:type="spellEnd"/>
+      <w:r>
+        <w:rPr>
+          <w:color w:val="FF0000"/>
+          <w:lang w:val="es-ES"/>
+        </w:rPr>
+        <w:t xml:space="preserve"> per construir </w:t>
+      </w:r>
+      <w:r>
+        <w:rPr>
+          <w:color w:val="FF0000"/>
+          <w:lang w:val="es-ES"/>
+        </w:rPr>
+        <w:t xml:space="preserve">les </w:t>
+      </w:r>
+      <w:proofErr w:type="spellStart"/>
+      <w:r>
+        <w:rPr>
+          <w:color w:val="FF0000"/>
+          <w:lang w:val="es-ES"/>
+        </w:rPr>
+        <w:t>peticions</w:t>
+      </w:r>
+      <w:proofErr w:type="spellEnd"/>
+      <w:r>
+        <w:rPr>
+          <w:color w:val="FF0000"/>
+          <w:lang w:val="es-ES"/>
+        </w:rPr>
+        <w:t xml:space="preserve"> que es </w:t>
+      </w:r>
+      <w:proofErr w:type="spellStart"/>
+      <w:r>
+        <w:rPr>
+          <w:color w:val="FF0000"/>
+          <w:lang w:val="es-ES"/>
+        </w:rPr>
+        <w:t>realitzaran</w:t>
+      </w:r>
+      <w:proofErr w:type="spellEnd"/>
+      <w:r>
+        <w:rPr>
+          <w:color w:val="FF0000"/>
+          <w:lang w:val="es-ES"/>
+        </w:rPr>
+        <w:t xml:space="preserve"> des del </w:t>
+      </w:r>
+      <w:proofErr w:type="spellStart"/>
+      <w:r>
+        <w:rPr>
+          <w:color w:val="FF0000"/>
+          <w:lang w:val="es-ES"/>
+        </w:rPr>
+        <w:t>frontend</w:t>
+      </w:r>
+      <w:proofErr w:type="spellEnd"/>
+      <w:r>
+        <w:rPr>
+          <w:color w:val="FF0000"/>
+          <w:lang w:val="es-ES"/>
+        </w:rPr>
+        <w:t>.</w:t>
       </w:r>
     </w:p>
     <w:p>
@@ -2829,7 +3520,15 @@
         <w:t xml:space="preserve"> </w:t>
       </w:r>
       <w:r>
-        <w:t xml:space="preserve">although is not frontend oriented and NextJS which I </w:t>
+        <w:t xml:space="preserve">although is not frontend oriented and </w:t>
+      </w:r>
+      <w:proofErr w:type="spellStart"/>
+      <w:r>
+        <w:t>NextJS</w:t>
+      </w:r>
+      <w:proofErr w:type="spellEnd"/>
+      <w:r>
+        <w:t xml:space="preserve"> which I </w:t>
       </w:r>
       <w:r>
         <w:t>had a little approach at the hackathons.</w:t>
@@ -2837,7 +3536,23 @@
     </w:p>
     <w:p>
       <w:r>
-        <w:t>Talking with Jordi Agost, my tutor, he recommended me to take a look at VUE, which is a JavaScript framework.</w:t>
+        <w:t xml:space="preserve">Talking with Jordi </w:t>
+      </w:r>
+      <w:proofErr w:type="spellStart"/>
+      <w:r>
+        <w:t>Agost</w:t>
+      </w:r>
+      <w:proofErr w:type="spellEnd"/>
+      <w:r>
+        <w:t xml:space="preserve">, my tutor, he recommended me to </w:t>
+      </w:r>
+      <w:proofErr w:type="gramStart"/>
+      <w:r>
+        <w:t>take a look</w:t>
+      </w:r>
+      <w:proofErr w:type="gramEnd"/>
+      <w:r>
+        <w:t xml:space="preserve"> at VUE, which is a JavaScript framework.</w:t>
       </w:r>
     </w:p>
     <w:p>
@@ -3114,7 +3829,15 @@
     </w:p>
     <w:p>
       <w:r>
-        <w:t>As we can see, once the image is read, we have the different answers. We order them according to their position, so we can process them in order to reach the checked values.</w:t>
+        <w:t xml:space="preserve">As we can see, once the image is read, we have the different answers. We order them according to their position, so we can process them </w:t>
+      </w:r>
+      <w:proofErr w:type="gramStart"/>
+      <w:r>
+        <w:t>in order to</w:t>
+      </w:r>
+      <w:proofErr w:type="gramEnd"/>
+      <w:r>
+        <w:t xml:space="preserve"> reach the checked values.</w:t>
       </w:r>
     </w:p>
     <w:p>
@@ -3162,7 +3885,17 @@
         <w:t>For those operations, I’m g</w:t>
       </w:r>
       <w:r>
-        <w:t>oing to be using OpenCV, which is a open source library</w:t>
+        <w:t xml:space="preserve">oing to be using OpenCV, which is </w:t>
+      </w:r>
+      <w:proofErr w:type="spellStart"/>
+      <w:proofErr w:type="gramStart"/>
+      <w:r>
+        <w:t>a</w:t>
+      </w:r>
+      <w:proofErr w:type="spellEnd"/>
+      <w:proofErr w:type="gramEnd"/>
+      <w:r>
+        <w:t xml:space="preserve"> open source library</w:t>
       </w:r>
     </w:p>
     <w:p>
@@ -3215,7 +3948,7 @@
 </file>
 
 <file path=word/numbering.xml><?xml version="1.0" encoding="utf-8"?>
-<w:numbering xmlns:wpc="http://schemas.microsoft.com/office/word/2010/wordprocessingCanvas" xmlns:cx="http://schemas.microsoft.com/office/drawing/2014/chartex" xmlns:cx1="http://schemas.microsoft.com/office/drawing/2015/9/8/chartex" xmlns:cx2="http://schemas.microsoft.com/office/drawing/2015/10/21/chartex" xmlns:cx3="http://schemas.microsoft.com/office/drawing/2016/5/9/chartex" xmlns:cx4="http://schemas.microsoft.com/office/drawing/2016/5/10/chartex" xmlns:cx5="http://schemas.microsoft.com/office/drawing/2016/5/11/chartex" xmlns:cx6="http://schemas.microsoft.com/office/drawing/2016/5/12/chartex" xmlns:cx7="http://schemas.microsoft.com/office/drawing/2016/5/13/chartex" xmlns:cx8="http://schemas.microsoft.com/office/drawing/2016/5/14/chartex" xmlns:mc="http://schemas.openxmlformats.org/markup-compatibility/2006" xmlns:aink="http://schemas.microsoft.com/office/drawing/2016/ink" xmlns:am3d="http://schemas.microsoft.com/office/drawing/2017/model3d" xmlns:o="urn:schemas-microsoft-com:office:office" xmlns:oel="http://schemas.microsoft.com/office/2019/extlst" xmlns:r="http://schemas.openxmlformats.org/officeDocument/2006/relationships" xmlns:m="http://schemas.openxmlformats.org/officeDocument/2006/math" xmlns:v="urn:schemas-microsoft-com:vml" xmlns:wp14="http://schemas.microsoft.com/office/word/2010/wordprocessingDrawing" xmlns:wp="http://schemas.openxmlformats.org/drawingml/2006/wordprocessingDrawing" xmlns:w10="urn:schemas-microsoft-com:office:word" xmlns:w="http://schemas.openxmlformats.org/wordprocessingml/2006/main" xmlns:w14="http://schemas.microsoft.com/office/word/2010/wordml" xmlns:w15="http://schemas.microsoft.com/office/word/2012/wordml" xmlns:w16cex="http://schemas.microsoft.com/office/word/2018/wordml/cex" xmlns:w16cid="http://schemas.microsoft.com/office/word/2016/wordml/cid" xmlns:w16="http://schemas.microsoft.com/office/word/2018/wordml" xmlns:w16sdtdh="http://schemas.microsoft.com/office/word/2020/wordml/sdtdatahash" xmlns:w16se="http://schemas.microsoft.com/office/word/2015/wordml/symex" xmlns:wpg="http://schemas.microsoft.com/office/word/2010/wordprocessingGroup" xmlns:wpi="http://schemas.microsoft.com/office/word/2010/wordprocessingInk" xmlns:wne="http://schemas.microsoft.com/office/word/2006/wordml" xmlns:wps="http://schemas.microsoft.com/office/word/2010/wordprocessingShape" mc:Ignorable="w14 w15 w16se w16cid w16 w16cex w16sdtdh wp14">
+<w:numbering xmlns:wpc="http://schemas.microsoft.com/office/word/2010/wordprocessingCanvas" xmlns:cx="http://schemas.microsoft.com/office/drawing/2014/chartex" xmlns:cx1="http://schemas.microsoft.com/office/drawing/2015/9/8/chartex" xmlns:cx2="http://schemas.microsoft.com/office/drawing/2015/10/21/chartex" xmlns:cx3="http://schemas.microsoft.com/office/drawing/2016/5/9/chartex" xmlns:cx4="http://schemas.microsoft.com/office/drawing/2016/5/10/chartex" xmlns:cx5="http://schemas.microsoft.com/office/drawing/2016/5/11/chartex" xmlns:cx6="http://schemas.microsoft.com/office/drawing/2016/5/12/chartex" xmlns:cx7="http://schemas.microsoft.com/office/drawing/2016/5/13/chartex" xmlns:cx8="http://schemas.microsoft.com/office/drawing/2016/5/14/chartex" xmlns:mc="http://schemas.openxmlformats.org/markup-compatibility/2006" xmlns:aink="http://schemas.microsoft.com/office/drawing/2016/ink" xmlns:am3d="http://schemas.microsoft.com/office/drawing/2017/model3d" xmlns:o="urn:schemas-microsoft-com:office:office" xmlns:oel="http://schemas.microsoft.com/office/2019/extlst" xmlns:r="http://schemas.openxmlformats.org/officeDocument/2006/relationships" xmlns:m="http://schemas.openxmlformats.org/officeDocument/2006/math" xmlns:v="urn:schemas-microsoft-com:vml" xmlns:wp14="http://schemas.microsoft.com/office/word/2010/wordprocessingDrawing" xmlns:wp="http://schemas.openxmlformats.org/drawingml/2006/wordprocessingDrawing" xmlns:w10="urn:schemas-microsoft-com:office:word" xmlns:w="http://schemas.openxmlformats.org/wordprocessingml/2006/main" xmlns:w14="http://schemas.microsoft.com/office/word/2010/wordml" xmlns:w15="http://schemas.microsoft.com/office/word/2012/wordml" xmlns:w16cex="http://schemas.microsoft.com/office/word/2018/wordml/cex" xmlns:w16cid="http://schemas.microsoft.com/office/word/2016/wordml/cid" xmlns:w16="http://schemas.microsoft.com/office/word/2018/wordml" xmlns:w16du="http://schemas.microsoft.com/office/word/2023/wordml/word16du" xmlns:w16sdtdh="http://schemas.microsoft.com/office/word/2020/wordml/sdtdatahash" xmlns:w16se="http://schemas.microsoft.com/office/word/2015/wordml/symex" xmlns:wpg="http://schemas.microsoft.com/office/word/2010/wordprocessingGroup" xmlns:wpi="http://schemas.microsoft.com/office/word/2010/wordprocessingInk" xmlns:wne="http://schemas.microsoft.com/office/word/2006/wordml" xmlns:wps="http://schemas.microsoft.com/office/word/2010/wordprocessingShape" mc:Ignorable="w14 w15 w16se w16cid w16 w16cex w16sdtdh w16du wp14">
   <w:abstractNum w:abstractNumId="0" w15:restartNumberingAfterBreak="0">
     <w:nsid w:val="00363678"/>
     <w:multiLevelType w:val="hybridMultilevel"/>
@@ -4996,7 +5729,7 @@
 </file>
 
 <file path=word/styles.xml><?xml version="1.0" encoding="utf-8"?>
-<w:styles xmlns:mc="http://schemas.openxmlformats.org/markup-compatibility/2006" xmlns:r="http://schemas.openxmlformats.org/officeDocument/2006/relationships" xmlns:w="http://schemas.openxmlformats.org/wordprocessingml/2006/main" xmlns:w14="http://schemas.microsoft.com/office/word/2010/wordml" xmlns:w15="http://schemas.microsoft.com/office/word/2012/wordml" xmlns:w16cex="http://schemas.microsoft.com/office/word/2018/wordml/cex" xmlns:w16cid="http://schemas.microsoft.com/office/word/2016/wordml/cid" xmlns:w16="http://schemas.microsoft.com/office/word/2018/wordml" xmlns:w16sdtdh="http://schemas.microsoft.com/office/word/2020/wordml/sdtdatahash" xmlns:w16se="http://schemas.microsoft.com/office/word/2015/wordml/symex" mc:Ignorable="w14 w15 w16se w16cid w16 w16cex w16sdtdh">
+<w:styles xmlns:mc="http://schemas.openxmlformats.org/markup-compatibility/2006" xmlns:r="http://schemas.openxmlformats.org/officeDocument/2006/relationships" xmlns:w="http://schemas.openxmlformats.org/wordprocessingml/2006/main" xmlns:w14="http://schemas.microsoft.com/office/word/2010/wordml" xmlns:w15="http://schemas.microsoft.com/office/word/2012/wordml" xmlns:w16cex="http://schemas.microsoft.com/office/word/2018/wordml/cex" xmlns:w16cid="http://schemas.microsoft.com/office/word/2016/wordml/cid" xmlns:w16="http://schemas.microsoft.com/office/word/2018/wordml" xmlns:w16du="http://schemas.microsoft.com/office/word/2023/wordml/word16du" xmlns:w16sdtdh="http://schemas.microsoft.com/office/word/2020/wordml/sdtdatahash" xmlns:w16se="http://schemas.microsoft.com/office/word/2015/wordml/symex" mc:Ignorable="w14 w15 w16se w16cid w16 w16cex w16sdtdh w16du">
   <w:docDefaults>
     <w:rPrDefault>
       <w:rPr>

</xml_diff>